<commit_message>
Lab2: Report - Added Schematics and Tech schematics from the synthesis
</commit_message>
<xml_diff>
--- a/results/Lab2/Report 2.docx
+++ b/results/Lab2/Report 2.docx
@@ -1899,8 +1899,6 @@
       <w:pPr>
         <w:pStyle w:val="Caption"/>
       </w:pPr>
-      <w:bookmarkStart w:id="6" w:name="_GoBack"/>
-      <w:bookmarkEnd w:id="6"/>
     </w:p>
     <w:p/>
     <w:p>
@@ -1953,7 +1951,7 @@
       <w:pPr>
         <w:pStyle w:val="Caption"/>
       </w:pPr>
-      <w:bookmarkStart w:id="7" w:name="_Toc22775221"/>
+      <w:bookmarkStart w:id="6" w:name="_Toc22775221"/>
       <w:r>
         <w:t xml:space="preserve">Figure </w:t>
       </w:r>
@@ -1984,7 +1982,7 @@
       <w:r>
         <w:t xml:space="preserve"> values are changed to see the proper output at the out ports.</w:t>
       </w:r>
-      <w:bookmarkEnd w:id="7"/>
+      <w:bookmarkEnd w:id="6"/>
     </w:p>
     <w:p/>
     <w:p/>
@@ -4477,12 +4475,12 @@
         </w:numPr>
         <w:outlineLvl w:val="0"/>
       </w:pPr>
-      <w:bookmarkStart w:id="8" w:name="_Toc22775248"/>
+      <w:bookmarkStart w:id="7" w:name="_Toc22775248"/>
       <w:r>
         <w:lastRenderedPageBreak/>
         <w:t>RTL schematic and Tech schematic</w:t>
       </w:r>
-      <w:bookmarkEnd w:id="8"/>
+      <w:bookmarkEnd w:id="7"/>
     </w:p>
     <w:p/>
     <w:p>
@@ -4494,10 +4492,10 @@
           <w:noProof/>
         </w:rPr>
         <w:drawing>
-          <wp:inline distT="0" distB="0" distL="0" distR="0" wp14:anchorId="7665A1F7" wp14:editId="5687D635">
-            <wp:extent cx="5930265" cy="2668270"/>
-            <wp:effectExtent l="0" t="0" r="0" b="0"/>
-            <wp:docPr id="6" name="Picture 6"/>
+          <wp:inline distT="0" distB="0" distL="0" distR="0" wp14:anchorId="2D6D7B51" wp14:editId="60221A2E">
+            <wp:extent cx="5943600" cy="3343275"/>
+            <wp:effectExtent l="0" t="0" r="0" b="9525"/>
+            <wp:docPr id="11" name="Picture 11"/>
             <wp:cNvGraphicFramePr>
               <a:graphicFrameLocks xmlns:a="http://schemas.openxmlformats.org/drawingml/2006/main" noChangeAspect="1"/>
             </wp:cNvGraphicFramePr>
@@ -4505,36 +4503,23 @@
               <a:graphicData uri="http://schemas.openxmlformats.org/drawingml/2006/picture">
                 <pic:pic xmlns:pic="http://schemas.openxmlformats.org/drawingml/2006/picture">
                   <pic:nvPicPr>
-                    <pic:cNvPr id="0" name="Picture 1"/>
-                    <pic:cNvPicPr>
-                      <a:picLocks noChangeAspect="1" noChangeArrowheads="1"/>
-                    </pic:cNvPicPr>
+                    <pic:cNvPr id="1" name=""/>
+                    <pic:cNvPicPr/>
                   </pic:nvPicPr>
                   <pic:blipFill>
-                    <a:blip r:embed="rId11" cstate="print">
-                      <a:extLst>
-                        <a:ext uri="{28A0092B-C50C-407E-A947-70E740481C1C}">
-                          <a14:useLocalDpi xmlns:a14="http://schemas.microsoft.com/office/drawing/2010/main" val="0"/>
-                        </a:ext>
-                      </a:extLst>
-                    </a:blip>
-                    <a:srcRect/>
+                    <a:blip r:embed="rId11"/>
                     <a:stretch>
                       <a:fillRect/>
                     </a:stretch>
                   </pic:blipFill>
-                  <pic:spPr bwMode="auto">
+                  <pic:spPr>
                     <a:xfrm>
                       <a:off x="0" y="0"/>
-                      <a:ext cx="5930265" cy="2668270"/>
+                      <a:ext cx="5943600" cy="3343275"/>
                     </a:xfrm>
                     <a:prstGeom prst="rect">
                       <a:avLst/>
                     </a:prstGeom>
-                    <a:noFill/>
-                    <a:ln>
-                      <a:noFill/>
-                    </a:ln>
                   </pic:spPr>
                 </pic:pic>
               </a:graphicData>
@@ -4547,7 +4532,7 @@
       <w:pPr>
         <w:pStyle w:val="Caption"/>
       </w:pPr>
-      <w:bookmarkStart w:id="9" w:name="_Toc22775222"/>
+      <w:bookmarkStart w:id="8" w:name="_Toc22775222"/>
       <w:r>
         <w:t xml:space="preserve">Figure </w:t>
       </w:r>
@@ -4562,31 +4547,33 @@
       <w:r>
         <w:t xml:space="preserve"> RTL schematic of the </w:t>
       </w:r>
-      <w:proofErr w:type="spellStart"/>
-      <w:r>
-        <w:t>vhdl</w:t>
-      </w:r>
-      <w:proofErr w:type="spellEnd"/>
+      <w:r>
+        <w:t>VHDL</w:t>
+      </w:r>
       <w:r>
         <w:t xml:space="preserve"> code</w:t>
       </w:r>
-      <w:bookmarkEnd w:id="9"/>
+      <w:bookmarkEnd w:id="8"/>
     </w:p>
     <w:p/>
     <w:p>
       <w:pPr>
         <w:keepNext/>
       </w:pPr>
+    </w:p>
+    <w:p>
+      <w:pPr>
+        <w:keepNext/>
+      </w:pPr>
       <w:r>
         <w:rPr>
           <w:noProof/>
         </w:rPr>
-        <w:lastRenderedPageBreak/>
         <w:drawing>
-          <wp:inline distT="0" distB="0" distL="0" distR="0" wp14:anchorId="0CBCA76C" wp14:editId="54C313EB">
-            <wp:extent cx="5936615" cy="7014845"/>
-            <wp:effectExtent l="0" t="0" r="6985" b="0"/>
-            <wp:docPr id="7" name="Picture 7"/>
+          <wp:inline distT="0" distB="0" distL="0" distR="0" wp14:anchorId="56188239" wp14:editId="250C1F53">
+            <wp:extent cx="5943600" cy="3343275"/>
+            <wp:effectExtent l="0" t="0" r="0" b="9525"/>
+            <wp:docPr id="13" name="Picture 13"/>
             <wp:cNvGraphicFramePr>
               <a:graphicFrameLocks xmlns:a="http://schemas.openxmlformats.org/drawingml/2006/main" noChangeAspect="1"/>
             </wp:cNvGraphicFramePr>
@@ -4594,36 +4581,23 @@
               <a:graphicData uri="http://schemas.openxmlformats.org/drawingml/2006/picture">
                 <pic:pic xmlns:pic="http://schemas.openxmlformats.org/drawingml/2006/picture">
                   <pic:nvPicPr>
-                    <pic:cNvPr id="0" name="Picture 2"/>
-                    <pic:cNvPicPr>
-                      <a:picLocks noChangeAspect="1" noChangeArrowheads="1"/>
-                    </pic:cNvPicPr>
+                    <pic:cNvPr id="1" name=""/>
+                    <pic:cNvPicPr/>
                   </pic:nvPicPr>
                   <pic:blipFill>
-                    <a:blip r:embed="rId12">
-                      <a:extLst>
-                        <a:ext uri="{28A0092B-C50C-407E-A947-70E740481C1C}">
-                          <a14:useLocalDpi xmlns:a14="http://schemas.microsoft.com/office/drawing/2010/main" val="0"/>
-                        </a:ext>
-                      </a:extLst>
-                    </a:blip>
-                    <a:srcRect/>
+                    <a:blip r:embed="rId12"/>
                     <a:stretch>
                       <a:fillRect/>
                     </a:stretch>
                   </pic:blipFill>
-                  <pic:spPr bwMode="auto">
+                  <pic:spPr>
                     <a:xfrm>
                       <a:off x="0" y="0"/>
-                      <a:ext cx="5936615" cy="7014845"/>
+                      <a:ext cx="5943600" cy="3343275"/>
                     </a:xfrm>
                     <a:prstGeom prst="rect">
                       <a:avLst/>
                     </a:prstGeom>
-                    <a:noFill/>
-                    <a:ln>
-                      <a:noFill/>
-                    </a:ln>
                   </pic:spPr>
                 </pic:pic>
               </a:graphicData>
@@ -4631,6 +4605,8 @@
           </wp:inline>
         </w:drawing>
       </w:r>
+      <w:bookmarkStart w:id="9" w:name="_GoBack"/>
+      <w:bookmarkEnd w:id="9"/>
     </w:p>
     <w:p>
       <w:pPr>
@@ -4659,6 +4635,7 @@
         <w:spacing w:after="160" w:line="259" w:lineRule="auto"/>
       </w:pPr>
       <w:r>
+        <w:lastRenderedPageBreak/>
         <w:br w:type="page"/>
       </w:r>
     </w:p>
@@ -6730,7 +6707,7 @@
 </file>
 
 <file path=customXml/itemProps1.xml><?xml version="1.0" encoding="utf-8"?>
-<ds:datastoreItem xmlns:ds="http://schemas.openxmlformats.org/officeDocument/2006/customXml" ds:itemID="{05509F52-69F5-4AE3-AD0E-5064BC307E3C}">
+<ds:datastoreItem xmlns:ds="http://schemas.openxmlformats.org/officeDocument/2006/customXml" ds:itemID="{2FC8AC3E-0882-4F52-B47E-63C5E7106590}">
   <ds:schemaRefs>
     <ds:schemaRef ds:uri="http://schemas.openxmlformats.org/officeDocument/2006/bibliography"/>
   </ds:schemaRefs>

</xml_diff>

<commit_message>
Lab2: Report - Finalized
</commit_message>
<xml_diff>
--- a/results/Lab2/Report 2.docx
+++ b/results/Lab2/Report 2.docx
@@ -539,6 +539,12 @@
     </w:p>
     <w:sdt>
       <w:sdtPr>
+        <w:rPr>
+          <w:rFonts w:ascii="Times New Roman" w:eastAsia="Times New Roman" w:hAnsi="Times New Roman" w:cs="Times New Roman"/>
+          <w:color w:val="auto"/>
+          <w:sz w:val="24"/>
+          <w:szCs w:val="20"/>
+        </w:rPr>
         <w:id w:val="-121854117"/>
         <w:docPartObj>
           <w:docPartGallery w:val="Table of Contents"/>
@@ -547,13 +553,9 @@
       </w:sdtPr>
       <w:sdtEndPr>
         <w:rPr>
-          <w:rFonts w:ascii="Times New Roman" w:eastAsia="Times New Roman" w:hAnsi="Times New Roman" w:cs="Times New Roman"/>
           <w:b/>
           <w:bCs/>
           <w:noProof/>
-          <w:color w:val="auto"/>
-          <w:sz w:val="24"/>
-          <w:szCs w:val="20"/>
         </w:rPr>
       </w:sdtEndPr>
       <w:sdtContent>
@@ -901,7 +903,7 @@
                 <w:noProof/>
                 <w:webHidden/>
               </w:rPr>
-              <w:t>10</w:t>
+              <w:t>9</w:t>
             </w:r>
             <w:r>
               <w:rPr>
@@ -990,7 +992,7 @@
                 <w:noProof/>
                 <w:webHidden/>
               </w:rPr>
-              <w:t>11</w:t>
+              <w:t>10</w:t>
             </w:r>
             <w:r>
               <w:rPr>
@@ -1508,7 +1510,7 @@
             <w:noProof/>
             <w:webHidden/>
           </w:rPr>
-          <w:t>9</w:t>
+          <w:t>8</w:t>
         </w:r>
         <w:r>
           <w:rPr>
@@ -1614,14 +1616,27 @@
       <w:r>
         <w:t xml:space="preserve">Figure </w:t>
       </w:r>
-      <w:fldSimple w:instr=" SEQ Figure \* ARABIC ">
-        <w:r>
-          <w:rPr>
-            <w:noProof/>
-          </w:rPr>
-          <w:t>1</w:t>
-        </w:r>
-      </w:fldSimple>
+      <w:r>
+        <w:fldChar w:fldCharType="begin"/>
+      </w:r>
+      <w:r>
+        <w:instrText xml:space="preserve"> SEQ Figure \* ARABIC </w:instrText>
+      </w:r>
+      <w:r>
+        <w:fldChar w:fldCharType="separate"/>
+      </w:r>
+      <w:r>
+        <w:rPr>
+          <w:noProof/>
+        </w:rPr>
+        <w:t>1</w:t>
+      </w:r>
+      <w:r>
+        <w:rPr>
+          <w:noProof/>
+        </w:rPr>
+        <w:fldChar w:fldCharType="end"/>
+      </w:r>
       <w:r>
         <w:t xml:space="preserve"> </w:t>
       </w:r>
@@ -1688,14 +1703,30 @@
       <w:r>
         <w:t xml:space="preserve">Figure </w:t>
       </w:r>
-      <w:fldSimple w:instr=" SEQ Figure \* ARABIC ">
-        <w:r>
-          <w:rPr>
-            <w:noProof/>
-          </w:rPr>
-          <w:t>2</w:t>
-        </w:r>
-      </w:fldSimple>
+      <w:r>
+        <w:fldChar w:fldCharType="begin"/>
+      </w:r>
+      <w:r>
+        <w:instrText xml:space="preserve"> SEQ</w:instrText>
+      </w:r>
+      <w:r>
+        <w:instrText xml:space="preserve"> Figure \* ARABIC </w:instrText>
+      </w:r>
+      <w:r>
+        <w:fldChar w:fldCharType="separate"/>
+      </w:r>
+      <w:r>
+        <w:rPr>
+          <w:noProof/>
+        </w:rPr>
+        <w:t>2</w:t>
+      </w:r>
+      <w:r>
+        <w:rPr>
+          <w:noProof/>
+        </w:rPr>
+        <w:fldChar w:fldCharType="end"/>
+      </w:r>
       <w:r>
         <w:t xml:space="preserve"> </w:t>
       </w:r>
@@ -1764,28 +1795,32 @@
       <w:r>
         <w:t xml:space="preserve">Figure </w:t>
       </w:r>
-      <w:fldSimple w:instr=" SEQ Figure \* ARABIC ">
-        <w:r>
-          <w:rPr>
-            <w:noProof/>
-          </w:rPr>
-          <w:t>3</w:t>
-        </w:r>
-      </w:fldSimple>
+      <w:r>
+        <w:fldChar w:fldCharType="begin"/>
+      </w:r>
+      <w:r>
+        <w:instrText xml:space="preserve"> SEQ Figure \* ARABIC </w:instrText>
+      </w:r>
+      <w:r>
+        <w:fldChar w:fldCharType="separate"/>
+      </w:r>
+      <w:r>
+        <w:rPr>
+          <w:noProof/>
+        </w:rPr>
+        <w:t>3</w:t>
+      </w:r>
+      <w:r>
+        <w:rPr>
+          <w:noProof/>
+        </w:rPr>
+        <w:fldChar w:fldCharType="end"/>
+      </w:r>
       <w:r>
         <w:t xml:space="preserve"> </w:t>
       </w:r>
       <w:r>
-        <w:t xml:space="preserve">Simulation of register file from 38 </w:t>
-      </w:r>
-      <w:r>
-        <w:t>to 82</w:t>
-      </w:r>
-      <w:r>
-        <w:t xml:space="preserve">ns, during this time </w:t>
-      </w:r>
-      <w:r>
-        <w:t>registers up to register 16 in the register file was loaded with data from the din input at every rising clock edge</w:t>
+        <w:t>Simulation of register file from 38 to 82ns, during this time registers up to register 16 in the register file was loaded with data from the din input at every rising clock edge</w:t>
       </w:r>
       <w:bookmarkEnd w:id="4"/>
       <w:r>
@@ -1846,49 +1881,32 @@
       <w:r>
         <w:t xml:space="preserve">Figure </w:t>
       </w:r>
-      <w:fldSimple w:instr=" SEQ Figure \* ARABIC ">
-        <w:r>
-          <w:rPr>
-            <w:noProof/>
-          </w:rPr>
-          <w:t>4</w:t>
-        </w:r>
-      </w:fldSimple>
+      <w:r>
+        <w:fldChar w:fldCharType="begin"/>
+      </w:r>
+      <w:r>
+        <w:instrText xml:space="preserve"> SEQ Figure \* ARABIC </w:instrText>
+      </w:r>
+      <w:r>
+        <w:fldChar w:fldCharType="separate"/>
+      </w:r>
+      <w:r>
+        <w:rPr>
+          <w:noProof/>
+        </w:rPr>
+        <w:t>4</w:t>
+      </w:r>
+      <w:r>
+        <w:rPr>
+          <w:noProof/>
+        </w:rPr>
+        <w:fldChar w:fldCharType="end"/>
+      </w:r>
       <w:r>
         <w:t xml:space="preserve"> </w:t>
       </w:r>
       <w:r>
-        <w:t xml:space="preserve">Simulation of register file from </w:t>
-      </w:r>
-      <w:r>
-        <w:t>82</w:t>
-      </w:r>
-      <w:r>
-        <w:t xml:space="preserve"> to </w:t>
-      </w:r>
-      <w:r>
-        <w:t>126</w:t>
-      </w:r>
-      <w:r>
-        <w:t>ns, during this time register</w:t>
-      </w:r>
-      <w:r>
-        <w:t>s</w:t>
-      </w:r>
-      <w:r>
-        <w:t xml:space="preserve"> up</w:t>
-      </w:r>
-      <w:r>
-        <w:t xml:space="preserve"> </w:t>
-      </w:r>
-      <w:r>
-        <w:t xml:space="preserve">to register </w:t>
-      </w:r>
-      <w:r>
-        <w:t>27</w:t>
-      </w:r>
-      <w:r>
-        <w:t xml:space="preserve"> in the register file was loaded with data from the din input at every rising clock edge</w:t>
+        <w:t>Simulation of register file from 82 to 126ns, during this time registers up to register 27 in the register file was loaded with data from the din input at every rising clock edge</w:t>
       </w:r>
       <w:bookmarkEnd w:id="5"/>
       <w:r>
@@ -1955,14 +1973,27 @@
       <w:r>
         <w:t xml:space="preserve">Figure </w:t>
       </w:r>
-      <w:fldSimple w:instr=" SEQ Figure \* ARABIC ">
-        <w:r>
-          <w:rPr>
-            <w:noProof/>
-          </w:rPr>
-          <w:t>5</w:t>
-        </w:r>
-      </w:fldSimple>
+      <w:r>
+        <w:fldChar w:fldCharType="begin"/>
+      </w:r>
+      <w:r>
+        <w:instrText xml:space="preserve"> SEQ Figure \* ARABIC </w:instrText>
+      </w:r>
+      <w:r>
+        <w:fldChar w:fldCharType="separate"/>
+      </w:r>
+      <w:r>
+        <w:rPr>
+          <w:noProof/>
+        </w:rPr>
+        <w:t>5</w:t>
+      </w:r>
+      <w:r>
+        <w:rPr>
+          <w:noProof/>
+        </w:rPr>
+        <w:fldChar w:fldCharType="end"/>
+      </w:r>
       <w:r>
         <w:t xml:space="preserve"> Simulation of 126 to 172ns is shown in the figure. All the 32 registers are loaded with data at 32 clock rising edges. The </w:t>
       </w:r>
@@ -2028,6 +2059,897 @@
           <w:sz w:val="16"/>
           <w:szCs w:val="16"/>
         </w:rPr>
+        <w:t># Info: [9566]: Logging session transcript to file /</w:t>
+      </w:r>
+      <w:proofErr w:type="spellStart"/>
+      <w:r>
+        <w:rPr>
+          <w:sz w:val="16"/>
+          <w:szCs w:val="16"/>
+        </w:rPr>
+        <w:t>nfs</w:t>
+      </w:r>
+      <w:proofErr w:type="spellEnd"/>
+      <w:r>
+        <w:rPr>
+          <w:sz w:val="16"/>
+          <w:szCs w:val="16"/>
+        </w:rPr>
+        <w:t>/home/s/</w:t>
+      </w:r>
+      <w:proofErr w:type="spellStart"/>
+      <w:r>
+        <w:rPr>
+          <w:sz w:val="16"/>
+          <w:szCs w:val="16"/>
+        </w:rPr>
+        <w:t>sal_rahm</w:t>
+      </w:r>
+      <w:proofErr w:type="spellEnd"/>
+      <w:r>
+        <w:rPr>
+          <w:sz w:val="16"/>
+          <w:szCs w:val="16"/>
+        </w:rPr>
+        <w:t>/316/</w:t>
+      </w:r>
+      <w:proofErr w:type="spellStart"/>
+      <w:r>
+        <w:rPr>
+          <w:sz w:val="16"/>
+          <w:szCs w:val="16"/>
+        </w:rPr>
+        <w:t>fpga_adv</w:t>
+      </w:r>
+      <w:proofErr w:type="spellEnd"/>
+      <w:r>
+        <w:rPr>
+          <w:sz w:val="16"/>
+          <w:szCs w:val="16"/>
+        </w:rPr>
+        <w:t>/lab2/precision.log</w:t>
+      </w:r>
+    </w:p>
+    <w:p>
+      <w:pPr>
+        <w:rPr>
+          <w:sz w:val="16"/>
+          <w:szCs w:val="16"/>
+        </w:rPr>
+      </w:pPr>
+      <w:r>
+        <w:rPr>
+          <w:sz w:val="16"/>
+          <w:szCs w:val="16"/>
+        </w:rPr>
+        <w:t>/</w:t>
+      </w:r>
+      <w:proofErr w:type="gramStart"/>
+      <w:r>
+        <w:rPr>
+          <w:sz w:val="16"/>
+          <w:szCs w:val="16"/>
+        </w:rPr>
+        <w:t>/  Precision</w:t>
+      </w:r>
+      <w:proofErr w:type="gramEnd"/>
+      <w:r>
+        <w:rPr>
+          <w:sz w:val="16"/>
+          <w:szCs w:val="16"/>
+        </w:rPr>
+        <w:t xml:space="preserve"> RTL Synthesis  64-bit 2016.1.0.15 (Production Release) Wed Jun  8 09:35:56 PDT 2016</w:t>
+      </w:r>
+    </w:p>
+    <w:p>
+      <w:pPr>
+        <w:rPr>
+          <w:sz w:val="16"/>
+          <w:szCs w:val="16"/>
+        </w:rPr>
+      </w:pPr>
+      <w:r>
+        <w:rPr>
+          <w:sz w:val="16"/>
+          <w:szCs w:val="16"/>
+        </w:rPr>
+        <w:t xml:space="preserve">//  </w:t>
+      </w:r>
+    </w:p>
+    <w:p>
+      <w:pPr>
+        <w:rPr>
+          <w:sz w:val="16"/>
+          <w:szCs w:val="16"/>
+        </w:rPr>
+      </w:pPr>
+      <w:r>
+        <w:rPr>
+          <w:sz w:val="16"/>
+          <w:szCs w:val="16"/>
+        </w:rPr>
+        <w:t>/</w:t>
+      </w:r>
+      <w:proofErr w:type="gramStart"/>
+      <w:r>
+        <w:rPr>
+          <w:sz w:val="16"/>
+          <w:szCs w:val="16"/>
+        </w:rPr>
+        <w:t>/  Copyright</w:t>
+      </w:r>
+      <w:proofErr w:type="gramEnd"/>
+      <w:r>
+        <w:rPr>
+          <w:sz w:val="16"/>
+          <w:szCs w:val="16"/>
+        </w:rPr>
+        <w:t xml:space="preserve"> (c) Mentor Graphics Corporation, 1996-2016, All Rights Reserved.</w:t>
+      </w:r>
+    </w:p>
+    <w:p>
+      <w:pPr>
+        <w:rPr>
+          <w:sz w:val="16"/>
+          <w:szCs w:val="16"/>
+        </w:rPr>
+      </w:pPr>
+      <w:r>
+        <w:rPr>
+          <w:sz w:val="16"/>
+          <w:szCs w:val="16"/>
+        </w:rPr>
+        <w:t>//             Portions copyright 1991-2008 Compuware Corporation</w:t>
+      </w:r>
+    </w:p>
+    <w:p>
+      <w:pPr>
+        <w:rPr>
+          <w:sz w:val="16"/>
+          <w:szCs w:val="16"/>
+        </w:rPr>
+      </w:pPr>
+      <w:r>
+        <w:rPr>
+          <w:sz w:val="16"/>
+          <w:szCs w:val="16"/>
+        </w:rPr>
+        <w:t>//                       UNPUBLISHED, LICENSED SOFTWARE.</w:t>
+      </w:r>
+    </w:p>
+    <w:p>
+      <w:pPr>
+        <w:rPr>
+          <w:sz w:val="16"/>
+          <w:szCs w:val="16"/>
+        </w:rPr>
+      </w:pPr>
+      <w:r>
+        <w:rPr>
+          <w:sz w:val="16"/>
+          <w:szCs w:val="16"/>
+        </w:rPr>
+        <w:t>//            CONFIDENTIAL AND PROPRIETARY INFORMATION WHICH IS THE</w:t>
+      </w:r>
+    </w:p>
+    <w:p>
+      <w:pPr>
+        <w:rPr>
+          <w:sz w:val="16"/>
+          <w:szCs w:val="16"/>
+        </w:rPr>
+      </w:pPr>
+      <w:r>
+        <w:rPr>
+          <w:sz w:val="16"/>
+          <w:szCs w:val="16"/>
+        </w:rPr>
+        <w:t>//          PROPERTY OF MENTOR GRAPHICS CORPORATION OR ITS LICENSORS</w:t>
+      </w:r>
+    </w:p>
+    <w:p>
+      <w:pPr>
+        <w:rPr>
+          <w:sz w:val="16"/>
+          <w:szCs w:val="16"/>
+        </w:rPr>
+      </w:pPr>
+      <w:r>
+        <w:rPr>
+          <w:sz w:val="16"/>
+          <w:szCs w:val="16"/>
+        </w:rPr>
+        <w:t xml:space="preserve">//  </w:t>
+      </w:r>
+    </w:p>
+    <w:p>
+      <w:pPr>
+        <w:rPr>
+          <w:sz w:val="16"/>
+          <w:szCs w:val="16"/>
+        </w:rPr>
+      </w:pPr>
+      <w:r>
+        <w:rPr>
+          <w:sz w:val="16"/>
+          <w:szCs w:val="16"/>
+        </w:rPr>
+        <w:t>/</w:t>
+      </w:r>
+      <w:proofErr w:type="gramStart"/>
+      <w:r>
+        <w:rPr>
+          <w:sz w:val="16"/>
+          <w:szCs w:val="16"/>
+        </w:rPr>
+        <w:t>/  Running</w:t>
+      </w:r>
+      <w:proofErr w:type="gramEnd"/>
+      <w:r>
+        <w:rPr>
+          <w:sz w:val="16"/>
+          <w:szCs w:val="16"/>
+        </w:rPr>
+        <w:t xml:space="preserve"> on Linux sal_rahm@grace.encs.concordia.ca #1 SMP Fri Sep 20 08:24:10 CDT 2019 3.10.0-1062.1.2.el7.x86_64 x86_64</w:t>
+      </w:r>
+    </w:p>
+    <w:p>
+      <w:pPr>
+        <w:rPr>
+          <w:sz w:val="16"/>
+          <w:szCs w:val="16"/>
+        </w:rPr>
+      </w:pPr>
+      <w:r>
+        <w:rPr>
+          <w:sz w:val="16"/>
+          <w:szCs w:val="16"/>
+        </w:rPr>
+        <w:t xml:space="preserve">//  </w:t>
+      </w:r>
+    </w:p>
+    <w:p>
+      <w:pPr>
+        <w:rPr>
+          <w:sz w:val="16"/>
+          <w:szCs w:val="16"/>
+        </w:rPr>
+      </w:pPr>
+      <w:r>
+        <w:rPr>
+          <w:sz w:val="16"/>
+          <w:szCs w:val="16"/>
+        </w:rPr>
+        <w:t>/</w:t>
+      </w:r>
+      <w:proofErr w:type="gramStart"/>
+      <w:r>
+        <w:rPr>
+          <w:sz w:val="16"/>
+          <w:szCs w:val="16"/>
+        </w:rPr>
+        <w:t>/  Start</w:t>
+      </w:r>
+      <w:proofErr w:type="gramEnd"/>
+      <w:r>
+        <w:rPr>
+          <w:sz w:val="16"/>
+          <w:szCs w:val="16"/>
+        </w:rPr>
+        <w:t xml:space="preserve"> time Thu Oct 24 02:16:52 2019</w:t>
+      </w:r>
+    </w:p>
+    <w:p>
+      <w:pPr>
+        <w:rPr>
+          <w:sz w:val="16"/>
+          <w:szCs w:val="16"/>
+        </w:rPr>
+      </w:pPr>
+      <w:r>
+        <w:rPr>
+          <w:sz w:val="16"/>
+          <w:szCs w:val="16"/>
+        </w:rPr>
+        <w:t># -------------------------------------------------</w:t>
+      </w:r>
+    </w:p>
+    <w:p>
+      <w:pPr>
+        <w:rPr>
+          <w:sz w:val="16"/>
+          <w:szCs w:val="16"/>
+        </w:rPr>
+      </w:pPr>
+      <w:r>
+        <w:rPr>
+          <w:sz w:val="16"/>
+          <w:szCs w:val="16"/>
+        </w:rPr>
+        <w:t># Info: [9566]: Logging session transcript to file /</w:t>
+      </w:r>
+      <w:proofErr w:type="spellStart"/>
+      <w:r>
+        <w:rPr>
+          <w:sz w:val="16"/>
+          <w:szCs w:val="16"/>
+        </w:rPr>
+        <w:t>nfs</w:t>
+      </w:r>
+      <w:proofErr w:type="spellEnd"/>
+      <w:r>
+        <w:rPr>
+          <w:sz w:val="16"/>
+          <w:szCs w:val="16"/>
+        </w:rPr>
+        <w:t>/home/s/</w:t>
+      </w:r>
+      <w:proofErr w:type="spellStart"/>
+      <w:r>
+        <w:rPr>
+          <w:sz w:val="16"/>
+          <w:szCs w:val="16"/>
+        </w:rPr>
+        <w:t>sal_rahm</w:t>
+      </w:r>
+      <w:proofErr w:type="spellEnd"/>
+      <w:r>
+        <w:rPr>
+          <w:sz w:val="16"/>
+          <w:szCs w:val="16"/>
+        </w:rPr>
+        <w:t>/316/</w:t>
+      </w:r>
+      <w:proofErr w:type="spellStart"/>
+      <w:r>
+        <w:rPr>
+          <w:sz w:val="16"/>
+          <w:szCs w:val="16"/>
+        </w:rPr>
+        <w:t>fpga_adv</w:t>
+      </w:r>
+      <w:proofErr w:type="spellEnd"/>
+      <w:r>
+        <w:rPr>
+          <w:sz w:val="16"/>
+          <w:szCs w:val="16"/>
+        </w:rPr>
+        <w:t>/lab2/precision.log</w:t>
+      </w:r>
+    </w:p>
+    <w:p>
+      <w:pPr>
+        <w:rPr>
+          <w:sz w:val="16"/>
+          <w:szCs w:val="16"/>
+        </w:rPr>
+      </w:pPr>
+      <w:r>
+        <w:rPr>
+          <w:sz w:val="16"/>
+          <w:szCs w:val="16"/>
+        </w:rPr>
+        <w:t xml:space="preserve"># COMMAND: </w:t>
+      </w:r>
+      <w:proofErr w:type="spellStart"/>
+      <w:r>
+        <w:rPr>
+          <w:sz w:val="16"/>
+          <w:szCs w:val="16"/>
+        </w:rPr>
+        <w:t>new_project</w:t>
+      </w:r>
+      <w:proofErr w:type="spellEnd"/>
+      <w:r>
+        <w:rPr>
+          <w:sz w:val="16"/>
+          <w:szCs w:val="16"/>
+        </w:rPr>
+        <w:t xml:space="preserve"> -name project_1 -folder /</w:t>
+      </w:r>
+      <w:proofErr w:type="spellStart"/>
+      <w:r>
+        <w:rPr>
+          <w:sz w:val="16"/>
+          <w:szCs w:val="16"/>
+        </w:rPr>
+        <w:t>nfs</w:t>
+      </w:r>
+      <w:proofErr w:type="spellEnd"/>
+      <w:r>
+        <w:rPr>
+          <w:sz w:val="16"/>
+          <w:szCs w:val="16"/>
+        </w:rPr>
+        <w:t>/home/s/</w:t>
+      </w:r>
+      <w:proofErr w:type="spellStart"/>
+      <w:r>
+        <w:rPr>
+          <w:sz w:val="16"/>
+          <w:szCs w:val="16"/>
+        </w:rPr>
+        <w:t>sal_rahm</w:t>
+      </w:r>
+      <w:proofErr w:type="spellEnd"/>
+      <w:r>
+        <w:rPr>
+          <w:sz w:val="16"/>
+          <w:szCs w:val="16"/>
+        </w:rPr>
+        <w:t>/316/</w:t>
+      </w:r>
+      <w:proofErr w:type="spellStart"/>
+      <w:r>
+        <w:rPr>
+          <w:sz w:val="16"/>
+          <w:szCs w:val="16"/>
+        </w:rPr>
+        <w:t>fpga_adv</w:t>
+      </w:r>
+      <w:proofErr w:type="spellEnd"/>
+      <w:r>
+        <w:rPr>
+          <w:sz w:val="16"/>
+          <w:szCs w:val="16"/>
+        </w:rPr>
+        <w:t>/lab2 -</w:t>
+      </w:r>
+      <w:proofErr w:type="spellStart"/>
+      <w:r>
+        <w:rPr>
+          <w:sz w:val="16"/>
+          <w:szCs w:val="16"/>
+        </w:rPr>
+        <w:t>createimpl_name</w:t>
+      </w:r>
+      <w:proofErr w:type="spellEnd"/>
+      <w:r>
+        <w:rPr>
+          <w:sz w:val="16"/>
+          <w:szCs w:val="16"/>
+        </w:rPr>
+        <w:t xml:space="preserve"> lab2</w:t>
+      </w:r>
+    </w:p>
+    <w:p>
+      <w:pPr>
+        <w:rPr>
+          <w:sz w:val="16"/>
+          <w:szCs w:val="16"/>
+        </w:rPr>
+      </w:pPr>
+      <w:r>
+        <w:rPr>
+          <w:sz w:val="16"/>
+          <w:szCs w:val="16"/>
+        </w:rPr>
+        <w:t># Info: [9574]: Input directory: /</w:t>
+      </w:r>
+      <w:proofErr w:type="spellStart"/>
+      <w:r>
+        <w:rPr>
+          <w:sz w:val="16"/>
+          <w:szCs w:val="16"/>
+        </w:rPr>
+        <w:t>nfs</w:t>
+      </w:r>
+      <w:proofErr w:type="spellEnd"/>
+      <w:r>
+        <w:rPr>
+          <w:sz w:val="16"/>
+          <w:szCs w:val="16"/>
+        </w:rPr>
+        <w:t>/home/s/</w:t>
+      </w:r>
+      <w:proofErr w:type="spellStart"/>
+      <w:r>
+        <w:rPr>
+          <w:sz w:val="16"/>
+          <w:szCs w:val="16"/>
+        </w:rPr>
+        <w:t>sal_rahm</w:t>
+      </w:r>
+      <w:proofErr w:type="spellEnd"/>
+      <w:r>
+        <w:rPr>
+          <w:sz w:val="16"/>
+          <w:szCs w:val="16"/>
+        </w:rPr>
+        <w:t>/316/</w:t>
+      </w:r>
+      <w:proofErr w:type="spellStart"/>
+      <w:r>
+        <w:rPr>
+          <w:sz w:val="16"/>
+          <w:szCs w:val="16"/>
+        </w:rPr>
+        <w:t>fpga_adv</w:t>
+      </w:r>
+      <w:proofErr w:type="spellEnd"/>
+      <w:r>
+        <w:rPr>
+          <w:sz w:val="16"/>
+          <w:szCs w:val="16"/>
+        </w:rPr>
+        <w:t>/lab2</w:t>
+      </w:r>
+    </w:p>
+    <w:p>
+      <w:pPr>
+        <w:rPr>
+          <w:sz w:val="16"/>
+          <w:szCs w:val="16"/>
+        </w:rPr>
+      </w:pPr>
+      <w:r>
+        <w:rPr>
+          <w:sz w:val="16"/>
+          <w:szCs w:val="16"/>
+        </w:rPr>
+        <w:t># Info: [9569]: Moving session transcript to file /</w:t>
+      </w:r>
+      <w:proofErr w:type="spellStart"/>
+      <w:r>
+        <w:rPr>
+          <w:sz w:val="16"/>
+          <w:szCs w:val="16"/>
+        </w:rPr>
+        <w:t>nfs</w:t>
+      </w:r>
+      <w:proofErr w:type="spellEnd"/>
+      <w:r>
+        <w:rPr>
+          <w:sz w:val="16"/>
+          <w:szCs w:val="16"/>
+        </w:rPr>
+        <w:t>/home/s/</w:t>
+      </w:r>
+      <w:proofErr w:type="spellStart"/>
+      <w:r>
+        <w:rPr>
+          <w:sz w:val="16"/>
+          <w:szCs w:val="16"/>
+        </w:rPr>
+        <w:t>sal_rahm</w:t>
+      </w:r>
+      <w:proofErr w:type="spellEnd"/>
+      <w:r>
+        <w:rPr>
+          <w:sz w:val="16"/>
+          <w:szCs w:val="16"/>
+        </w:rPr>
+        <w:t>/316/</w:t>
+      </w:r>
+      <w:proofErr w:type="spellStart"/>
+      <w:r>
+        <w:rPr>
+          <w:sz w:val="16"/>
+          <w:szCs w:val="16"/>
+        </w:rPr>
+        <w:t>fpga_adv</w:t>
+      </w:r>
+      <w:proofErr w:type="spellEnd"/>
+      <w:r>
+        <w:rPr>
+          <w:sz w:val="16"/>
+          <w:szCs w:val="16"/>
+        </w:rPr>
+        <w:t>/lab2/precision.log</w:t>
+      </w:r>
+    </w:p>
+    <w:p>
+      <w:pPr>
+        <w:rPr>
+          <w:sz w:val="16"/>
+          <w:szCs w:val="16"/>
+        </w:rPr>
+      </w:pPr>
+      <w:r>
+        <w:rPr>
+          <w:sz w:val="16"/>
+          <w:szCs w:val="16"/>
+        </w:rPr>
+        <w:t># Info: [9555]: Created project /</w:t>
+      </w:r>
+      <w:proofErr w:type="spellStart"/>
+      <w:r>
+        <w:rPr>
+          <w:sz w:val="16"/>
+          <w:szCs w:val="16"/>
+        </w:rPr>
+        <w:t>nfs</w:t>
+      </w:r>
+      <w:proofErr w:type="spellEnd"/>
+      <w:r>
+        <w:rPr>
+          <w:sz w:val="16"/>
+          <w:szCs w:val="16"/>
+        </w:rPr>
+        <w:t>/home/s/</w:t>
+      </w:r>
+      <w:proofErr w:type="spellStart"/>
+      <w:r>
+        <w:rPr>
+          <w:sz w:val="16"/>
+          <w:szCs w:val="16"/>
+        </w:rPr>
+        <w:t>sal_rahm</w:t>
+      </w:r>
+      <w:proofErr w:type="spellEnd"/>
+      <w:r>
+        <w:rPr>
+          <w:sz w:val="16"/>
+          <w:szCs w:val="16"/>
+        </w:rPr>
+        <w:t>/316/</w:t>
+      </w:r>
+      <w:proofErr w:type="spellStart"/>
+      <w:r>
+        <w:rPr>
+          <w:sz w:val="16"/>
+          <w:szCs w:val="16"/>
+        </w:rPr>
+        <w:t>fpga_adv</w:t>
+      </w:r>
+      <w:proofErr w:type="spellEnd"/>
+      <w:r>
+        <w:rPr>
+          <w:sz w:val="16"/>
+          <w:szCs w:val="16"/>
+        </w:rPr>
+        <w:t>/lab2/project_1.psp in folder /</w:t>
+      </w:r>
+      <w:proofErr w:type="spellStart"/>
+      <w:r>
+        <w:rPr>
+          <w:sz w:val="16"/>
+          <w:szCs w:val="16"/>
+        </w:rPr>
+        <w:t>nfs</w:t>
+      </w:r>
+      <w:proofErr w:type="spellEnd"/>
+      <w:r>
+        <w:rPr>
+          <w:sz w:val="16"/>
+          <w:szCs w:val="16"/>
+        </w:rPr>
+        <w:t>/home/s/</w:t>
+      </w:r>
+      <w:proofErr w:type="spellStart"/>
+      <w:r>
+        <w:rPr>
+          <w:sz w:val="16"/>
+          <w:szCs w:val="16"/>
+        </w:rPr>
+        <w:t>sal_rahm</w:t>
+      </w:r>
+      <w:proofErr w:type="spellEnd"/>
+      <w:r>
+        <w:rPr>
+          <w:sz w:val="16"/>
+          <w:szCs w:val="16"/>
+        </w:rPr>
+        <w:t>/316/</w:t>
+      </w:r>
+      <w:proofErr w:type="spellStart"/>
+      <w:r>
+        <w:rPr>
+          <w:sz w:val="16"/>
+          <w:szCs w:val="16"/>
+        </w:rPr>
+        <w:t>fpga_adv</w:t>
+      </w:r>
+      <w:proofErr w:type="spellEnd"/>
+      <w:r>
+        <w:rPr>
+          <w:sz w:val="16"/>
+          <w:szCs w:val="16"/>
+        </w:rPr>
+        <w:t>/lab2.</w:t>
+      </w:r>
+    </w:p>
+    <w:p>
+      <w:pPr>
+        <w:rPr>
+          <w:sz w:val="16"/>
+          <w:szCs w:val="16"/>
+        </w:rPr>
+      </w:pPr>
+      <w:r>
+        <w:rPr>
+          <w:sz w:val="16"/>
+          <w:szCs w:val="16"/>
+        </w:rPr>
+        <w:t># Info: [9531]: Created directory: /</w:t>
+      </w:r>
+      <w:proofErr w:type="spellStart"/>
+      <w:r>
+        <w:rPr>
+          <w:sz w:val="16"/>
+          <w:szCs w:val="16"/>
+        </w:rPr>
+        <w:t>nfs</w:t>
+      </w:r>
+      <w:proofErr w:type="spellEnd"/>
+      <w:r>
+        <w:rPr>
+          <w:sz w:val="16"/>
+          <w:szCs w:val="16"/>
+        </w:rPr>
+        <w:t>/home/s/</w:t>
+      </w:r>
+      <w:proofErr w:type="spellStart"/>
+      <w:r>
+        <w:rPr>
+          <w:sz w:val="16"/>
+          <w:szCs w:val="16"/>
+        </w:rPr>
+        <w:t>sal_rahm</w:t>
+      </w:r>
+      <w:proofErr w:type="spellEnd"/>
+      <w:r>
+        <w:rPr>
+          <w:sz w:val="16"/>
+          <w:szCs w:val="16"/>
+        </w:rPr>
+        <w:t>/316/</w:t>
+      </w:r>
+      <w:proofErr w:type="spellStart"/>
+      <w:r>
+        <w:rPr>
+          <w:sz w:val="16"/>
+          <w:szCs w:val="16"/>
+        </w:rPr>
+        <w:t>fpga_adv</w:t>
+      </w:r>
+      <w:proofErr w:type="spellEnd"/>
+      <w:r>
+        <w:rPr>
+          <w:sz w:val="16"/>
+          <w:szCs w:val="16"/>
+        </w:rPr>
+        <w:t>/lab2/lab2.</w:t>
+      </w:r>
+    </w:p>
+    <w:p>
+      <w:pPr>
+        <w:rPr>
+          <w:sz w:val="16"/>
+          <w:szCs w:val="16"/>
+        </w:rPr>
+      </w:pPr>
+      <w:r>
+        <w:rPr>
+          <w:sz w:val="16"/>
+          <w:szCs w:val="16"/>
+        </w:rPr>
+        <w:t># Info: [9554]: Created implementation lab2 in project /</w:t>
+      </w:r>
+      <w:proofErr w:type="spellStart"/>
+      <w:r>
+        <w:rPr>
+          <w:sz w:val="16"/>
+          <w:szCs w:val="16"/>
+        </w:rPr>
+        <w:t>nfs</w:t>
+      </w:r>
+      <w:proofErr w:type="spellEnd"/>
+      <w:r>
+        <w:rPr>
+          <w:sz w:val="16"/>
+          <w:szCs w:val="16"/>
+        </w:rPr>
+        <w:t>/home/s/</w:t>
+      </w:r>
+      <w:proofErr w:type="spellStart"/>
+      <w:r>
+        <w:rPr>
+          <w:sz w:val="16"/>
+          <w:szCs w:val="16"/>
+        </w:rPr>
+        <w:t>sal_rahm</w:t>
+      </w:r>
+      <w:proofErr w:type="spellEnd"/>
+      <w:r>
+        <w:rPr>
+          <w:sz w:val="16"/>
+          <w:szCs w:val="16"/>
+        </w:rPr>
+        <w:t>/316/</w:t>
+      </w:r>
+      <w:proofErr w:type="spellStart"/>
+      <w:r>
+        <w:rPr>
+          <w:sz w:val="16"/>
+          <w:szCs w:val="16"/>
+        </w:rPr>
+        <w:t>fpga_adv</w:t>
+      </w:r>
+      <w:proofErr w:type="spellEnd"/>
+      <w:r>
+        <w:rPr>
+          <w:sz w:val="16"/>
+          <w:szCs w:val="16"/>
+        </w:rPr>
+        <w:t>/lab2/project_1.psp.</w:t>
+      </w:r>
+    </w:p>
+    <w:p>
+      <w:pPr>
+        <w:rPr>
+          <w:sz w:val="16"/>
+          <w:szCs w:val="16"/>
+        </w:rPr>
+      </w:pPr>
+      <w:r>
+        <w:rPr>
+          <w:sz w:val="16"/>
+          <w:szCs w:val="16"/>
+        </w:rPr>
+        <w:t># Info: [9575]: The Results Directory has been set to: /</w:t>
+      </w:r>
+      <w:proofErr w:type="spellStart"/>
+      <w:r>
+        <w:rPr>
+          <w:sz w:val="16"/>
+          <w:szCs w:val="16"/>
+        </w:rPr>
+        <w:t>nfs</w:t>
+      </w:r>
+      <w:proofErr w:type="spellEnd"/>
+      <w:r>
+        <w:rPr>
+          <w:sz w:val="16"/>
+          <w:szCs w:val="16"/>
+        </w:rPr>
+        <w:t>/home/s/</w:t>
+      </w:r>
+      <w:proofErr w:type="spellStart"/>
+      <w:r>
+        <w:rPr>
+          <w:sz w:val="16"/>
+          <w:szCs w:val="16"/>
+        </w:rPr>
+        <w:t>sal_rahm</w:t>
+      </w:r>
+      <w:proofErr w:type="spellEnd"/>
+      <w:r>
+        <w:rPr>
+          <w:sz w:val="16"/>
+          <w:szCs w:val="16"/>
+        </w:rPr>
+        <w:t>/316/</w:t>
+      </w:r>
+      <w:proofErr w:type="spellStart"/>
+      <w:r>
+        <w:rPr>
+          <w:sz w:val="16"/>
+          <w:szCs w:val="16"/>
+        </w:rPr>
+        <w:t>fpga_adv</w:t>
+      </w:r>
+      <w:proofErr w:type="spellEnd"/>
+      <w:r>
+        <w:rPr>
+          <w:sz w:val="16"/>
+          <w:szCs w:val="16"/>
+        </w:rPr>
+        <w:t>/lab2/lab2/</w:t>
+      </w:r>
+    </w:p>
+    <w:p>
+      <w:pPr>
+        <w:rPr>
+          <w:sz w:val="16"/>
+          <w:szCs w:val="16"/>
+        </w:rPr>
+      </w:pPr>
+      <w:r>
+        <w:rPr>
+          <w:sz w:val="16"/>
+          <w:szCs w:val="16"/>
+        </w:rPr>
         <w:t># Info: [9566]: Logging project transcript to file /</w:t>
       </w:r>
       <w:proofErr w:type="spellStart"/>
@@ -2076,37 +2998,37 @@
           <w:sz w:val="16"/>
           <w:szCs w:val="16"/>
         </w:rPr>
-        <w:t>/lab1/lab1_impl_1/precision.log</w:t>
-      </w:r>
-    </w:p>
-    <w:p>
-      <w:pPr>
-        <w:rPr>
-          <w:sz w:val="16"/>
-          <w:szCs w:val="16"/>
-        </w:rPr>
-      </w:pPr>
-      <w:r>
-        <w:rPr>
-          <w:sz w:val="16"/>
-          <w:szCs w:val="16"/>
-        </w:rPr>
-        <w:t># Info: [9566]: Logging suppressed messages transcript to file /nfs/home/s/sal_rahm/316/fpga_adv/lab1/lab1_impl_1/precision.log.suppressed</w:t>
-      </w:r>
-    </w:p>
-    <w:p>
-      <w:pPr>
-        <w:rPr>
-          <w:sz w:val="16"/>
-          <w:szCs w:val="16"/>
-        </w:rPr>
-      </w:pPr>
-      <w:r>
-        <w:rPr>
-          <w:sz w:val="16"/>
-          <w:szCs w:val="16"/>
-        </w:rPr>
-        <w:t># Info: [9550]: Activated implementation lab1_impl_1 in project /</w:t>
+        <w:t>/lab2/lab2/precision.log</w:t>
+      </w:r>
+    </w:p>
+    <w:p>
+      <w:pPr>
+        <w:rPr>
+          <w:sz w:val="16"/>
+          <w:szCs w:val="16"/>
+        </w:rPr>
+      </w:pPr>
+      <w:r>
+        <w:rPr>
+          <w:sz w:val="16"/>
+          <w:szCs w:val="16"/>
+        </w:rPr>
+        <w:t># Info: [9566]: Logging suppressed messages transcript to file /nfs/home/s/sal_rahm/316/fpga_adv/lab2/lab2/precision.log.suppressed</w:t>
+      </w:r>
+    </w:p>
+    <w:p>
+      <w:pPr>
+        <w:rPr>
+          <w:sz w:val="16"/>
+          <w:szCs w:val="16"/>
+        </w:rPr>
+      </w:pPr>
+      <w:r>
+        <w:rPr>
+          <w:sz w:val="16"/>
+          <w:szCs w:val="16"/>
+        </w:rPr>
+        <w:t># Info: [9550]: Activated implementation lab2 in project /</w:t>
       </w:r>
       <w:proofErr w:type="spellStart"/>
       <w:r>
@@ -2154,7 +3076,7 @@
           <w:sz w:val="16"/>
           <w:szCs w:val="16"/>
         </w:rPr>
-        <w:t>/lab1/lab1.psp.</w:t>
+        <w:t>/lab2/project_1.psp.</w:t>
       </w:r>
     </w:p>
     <w:p>
@@ -2178,7 +3100,7 @@
           <w:sz w:val="16"/>
           <w:szCs w:val="16"/>
         </w:rPr>
-        <w:t xml:space="preserve"> -name lab1 -folder /</w:t>
+        <w:t xml:space="preserve"> -name project_1 -folder /</w:t>
       </w:r>
       <w:proofErr w:type="spellStart"/>
       <w:r>
@@ -2226,7 +3148,7 @@
           <w:sz w:val="16"/>
           <w:szCs w:val="16"/>
         </w:rPr>
-        <w:t>/lab1 -</w:t>
+        <w:t>/lab2 -</w:t>
       </w:r>
       <w:proofErr w:type="spellStart"/>
       <w:r>
@@ -2242,7 +3164,7 @@
           <w:sz w:val="16"/>
           <w:szCs w:val="16"/>
         </w:rPr>
-        <w:t xml:space="preserve"> lab1_impl_1</w:t>
+        <w:t xml:space="preserve"> lab2</w:t>
       </w:r>
     </w:p>
     <w:p>
@@ -2273,23 +3195,7 @@
           <w:sz w:val="16"/>
           <w:szCs w:val="16"/>
         </w:rPr>
-        <w:t xml:space="preserve"> {../../32-bit-CPU/</w:t>
-      </w:r>
-      <w:proofErr w:type="spellStart"/>
-      <w:r>
-        <w:rPr>
-          <w:sz w:val="16"/>
-          <w:szCs w:val="16"/>
-        </w:rPr>
-        <w:t>alu.vhd</w:t>
-      </w:r>
-      <w:proofErr w:type="spellEnd"/>
-      <w:r>
-        <w:rPr>
-          <w:sz w:val="16"/>
-          <w:szCs w:val="16"/>
-        </w:rPr>
-        <w:t>}</w:t>
+        <w:t xml:space="preserve"> {../../32-bit-CPU/32-bit-register.vhd}</w:t>
       </w:r>
     </w:p>
     <w:p>
@@ -2313,23 +3219,7 @@
           <w:sz w:val="16"/>
           <w:szCs w:val="16"/>
         </w:rPr>
-        <w:t xml:space="preserve"> {../../32-bit-CPU/</w:t>
-      </w:r>
-      <w:proofErr w:type="spellStart"/>
-      <w:r>
-        <w:rPr>
-          <w:sz w:val="16"/>
-          <w:szCs w:val="16"/>
-        </w:rPr>
-        <w:t>alu.vhd</w:t>
-      </w:r>
-      <w:proofErr w:type="spellEnd"/>
-      <w:r>
-        <w:rPr>
-          <w:sz w:val="16"/>
-          <w:szCs w:val="16"/>
-        </w:rPr>
-        <w:t>}</w:t>
+        <w:t xml:space="preserve"> {../../32-bit-CPU/32-bit-register.vhd}</w:t>
       </w:r>
     </w:p>
     <w:p>
@@ -2713,37 +3603,552 @@
           <w:sz w:val="16"/>
           <w:szCs w:val="16"/>
         </w:rPr>
-        <w:t># Info: [42502]: Analyzing input file "/nfs/home/s/sal_rahm/316/fpga_adv/lab1/../../32-bit-CPU/alu.vhd" ...</w:t>
-      </w:r>
-    </w:p>
-    <w:p>
-      <w:pPr>
-        <w:rPr>
-          <w:sz w:val="16"/>
-          <w:szCs w:val="16"/>
-        </w:rPr>
-      </w:pPr>
-      <w:r>
-        <w:rPr>
-          <w:sz w:val="16"/>
-          <w:szCs w:val="16"/>
-        </w:rPr>
-        <w:t># Error: [42996]: "/nfs/home/s/sal_rahm/316/fpga_adv/lab1/../../32-bit-CPU/alu.vhd", line 135: Illegal reference of signal - cannot elaborate statically</w:t>
-      </w:r>
-    </w:p>
-    <w:p>
-      <w:pPr>
-        <w:rPr>
-          <w:sz w:val="16"/>
-          <w:szCs w:val="16"/>
-        </w:rPr>
-      </w:pPr>
-      <w:r>
-        <w:rPr>
-          <w:sz w:val="16"/>
-          <w:szCs w:val="16"/>
-        </w:rPr>
-        <w:t># Error: [40008]: HDL analysis failed.</w:t>
+        <w:t># Info: [42502]: Analyzing input file "/nfs/home/s/sal_rahm/316/fpga_adv/lab2/../../32-bit-CPU/32-bit-register.vhd" ...</w:t>
+      </w:r>
+    </w:p>
+    <w:p>
+      <w:pPr>
+        <w:rPr>
+          <w:sz w:val="16"/>
+          <w:szCs w:val="16"/>
+        </w:rPr>
+      </w:pPr>
+      <w:r>
+        <w:rPr>
+          <w:sz w:val="16"/>
+          <w:szCs w:val="16"/>
+        </w:rPr>
+        <w:t xml:space="preserve"># Info: [659]: Top module of the design is set to: </w:t>
+      </w:r>
+      <w:proofErr w:type="spellStart"/>
+      <w:r>
+        <w:rPr>
+          <w:sz w:val="16"/>
+          <w:szCs w:val="16"/>
+        </w:rPr>
+        <w:t>regfile</w:t>
+      </w:r>
+      <w:proofErr w:type="spellEnd"/>
+      <w:r>
+        <w:rPr>
+          <w:sz w:val="16"/>
+          <w:szCs w:val="16"/>
+        </w:rPr>
+        <w:t>.</w:t>
+      </w:r>
+    </w:p>
+    <w:p>
+      <w:pPr>
+        <w:rPr>
+          <w:sz w:val="16"/>
+          <w:szCs w:val="16"/>
+        </w:rPr>
+      </w:pPr>
+      <w:r>
+        <w:rPr>
+          <w:sz w:val="16"/>
+          <w:szCs w:val="16"/>
+        </w:rPr>
+        <w:t># Info: [657]: Current working directory: /</w:t>
+      </w:r>
+      <w:proofErr w:type="spellStart"/>
+      <w:r>
+        <w:rPr>
+          <w:sz w:val="16"/>
+          <w:szCs w:val="16"/>
+        </w:rPr>
+        <w:t>nfs</w:t>
+      </w:r>
+      <w:proofErr w:type="spellEnd"/>
+      <w:r>
+        <w:rPr>
+          <w:sz w:val="16"/>
+          <w:szCs w:val="16"/>
+        </w:rPr>
+        <w:t>/home/s/</w:t>
+      </w:r>
+      <w:proofErr w:type="spellStart"/>
+      <w:r>
+        <w:rPr>
+          <w:sz w:val="16"/>
+          <w:szCs w:val="16"/>
+        </w:rPr>
+        <w:t>sal_rahm</w:t>
+      </w:r>
+      <w:proofErr w:type="spellEnd"/>
+      <w:r>
+        <w:rPr>
+          <w:sz w:val="16"/>
+          <w:szCs w:val="16"/>
+        </w:rPr>
+        <w:t>/316/</w:t>
+      </w:r>
+      <w:proofErr w:type="spellStart"/>
+      <w:r>
+        <w:rPr>
+          <w:sz w:val="16"/>
+          <w:szCs w:val="16"/>
+        </w:rPr>
+        <w:t>fpga_adv</w:t>
+      </w:r>
+      <w:proofErr w:type="spellEnd"/>
+      <w:r>
+        <w:rPr>
+          <w:sz w:val="16"/>
+          <w:szCs w:val="16"/>
+        </w:rPr>
+        <w:t>/lab2/lab2.</w:t>
+      </w:r>
+    </w:p>
+    <w:p>
+      <w:pPr>
+        <w:rPr>
+          <w:sz w:val="16"/>
+          <w:szCs w:val="16"/>
+        </w:rPr>
+      </w:pPr>
+      <w:r>
+        <w:rPr>
+          <w:sz w:val="16"/>
+          <w:szCs w:val="16"/>
+        </w:rPr>
+        <w:t># Info: [40000]: RTLC-Driver, Release RTLC-Precision 2016a.7</w:t>
+      </w:r>
+    </w:p>
+    <w:p>
+      <w:pPr>
+        <w:rPr>
+          <w:sz w:val="16"/>
+          <w:szCs w:val="16"/>
+        </w:rPr>
+      </w:pPr>
+      <w:r>
+        <w:rPr>
+          <w:sz w:val="16"/>
+          <w:szCs w:val="16"/>
+        </w:rPr>
+        <w:t xml:space="preserve"># Info: [40000]: Last compiled on </w:t>
+      </w:r>
+      <w:proofErr w:type="gramStart"/>
+      <w:r>
+        <w:rPr>
+          <w:sz w:val="16"/>
+          <w:szCs w:val="16"/>
+        </w:rPr>
+        <w:t>Jun  2</w:t>
+      </w:r>
+      <w:proofErr w:type="gramEnd"/>
+      <w:r>
+        <w:rPr>
+          <w:sz w:val="16"/>
+          <w:szCs w:val="16"/>
+        </w:rPr>
+        <w:t xml:space="preserve"> 2016 06:11:46</w:t>
+      </w:r>
+    </w:p>
+    <w:p>
+      <w:pPr>
+        <w:rPr>
+          <w:sz w:val="16"/>
+          <w:szCs w:val="16"/>
+        </w:rPr>
+      </w:pPr>
+      <w:r>
+        <w:rPr>
+          <w:sz w:val="16"/>
+          <w:szCs w:val="16"/>
+        </w:rPr>
+        <w:t># Info: [44512]: Initializing...</w:t>
+      </w:r>
+    </w:p>
+    <w:p>
+      <w:pPr>
+        <w:rPr>
+          <w:sz w:val="16"/>
+          <w:szCs w:val="16"/>
+        </w:rPr>
+      </w:pPr>
+      <w:r>
+        <w:rPr>
+          <w:sz w:val="16"/>
+          <w:szCs w:val="16"/>
+        </w:rPr>
+        <w:t># Info: [44504]: Partitioning design ....</w:t>
+      </w:r>
+    </w:p>
+    <w:p>
+      <w:pPr>
+        <w:rPr>
+          <w:sz w:val="16"/>
+          <w:szCs w:val="16"/>
+        </w:rPr>
+      </w:pPr>
+      <w:r>
+        <w:rPr>
+          <w:sz w:val="16"/>
+          <w:szCs w:val="16"/>
+        </w:rPr>
+        <w:t xml:space="preserve"># Info: [40000]: </w:t>
+      </w:r>
+      <w:proofErr w:type="spellStart"/>
+      <w:r>
+        <w:rPr>
+          <w:sz w:val="16"/>
+          <w:szCs w:val="16"/>
+        </w:rPr>
+        <w:t>RTLCompiler</w:t>
+      </w:r>
+      <w:proofErr w:type="spellEnd"/>
+      <w:r>
+        <w:rPr>
+          <w:sz w:val="16"/>
+          <w:szCs w:val="16"/>
+        </w:rPr>
+        <w:t>, Release RTLC-Precision 2016a.7</w:t>
+      </w:r>
+    </w:p>
+    <w:p>
+      <w:pPr>
+        <w:rPr>
+          <w:sz w:val="16"/>
+          <w:szCs w:val="16"/>
+        </w:rPr>
+      </w:pPr>
+      <w:r>
+        <w:rPr>
+          <w:sz w:val="16"/>
+          <w:szCs w:val="16"/>
+        </w:rPr>
+        <w:t xml:space="preserve"># Info: [40000]: Last compiled on </w:t>
+      </w:r>
+      <w:proofErr w:type="gramStart"/>
+      <w:r>
+        <w:rPr>
+          <w:sz w:val="16"/>
+          <w:szCs w:val="16"/>
+        </w:rPr>
+        <w:t>Jun  2</w:t>
+      </w:r>
+      <w:proofErr w:type="gramEnd"/>
+      <w:r>
+        <w:rPr>
+          <w:sz w:val="16"/>
+          <w:szCs w:val="16"/>
+        </w:rPr>
+        <w:t xml:space="preserve"> 2016 06:47:43</w:t>
+      </w:r>
+    </w:p>
+    <w:p>
+      <w:pPr>
+        <w:rPr>
+          <w:sz w:val="16"/>
+          <w:szCs w:val="16"/>
+        </w:rPr>
+      </w:pPr>
+      <w:r>
+        <w:rPr>
+          <w:sz w:val="16"/>
+          <w:szCs w:val="16"/>
+        </w:rPr>
+        <w:t># Info: [44512]: Initializing...</w:t>
+      </w:r>
+    </w:p>
+    <w:p>
+      <w:pPr>
+        <w:rPr>
+          <w:sz w:val="16"/>
+          <w:szCs w:val="16"/>
+        </w:rPr>
+      </w:pPr>
+      <w:r>
+        <w:rPr>
+          <w:sz w:val="16"/>
+          <w:szCs w:val="16"/>
+        </w:rPr>
+        <w:t xml:space="preserve"># Info: [44522]: Root Module </w:t>
+      </w:r>
+      <w:proofErr w:type="spellStart"/>
+      <w:proofErr w:type="gramStart"/>
+      <w:r>
+        <w:rPr>
+          <w:sz w:val="16"/>
+          <w:szCs w:val="16"/>
+        </w:rPr>
+        <w:t>work.regfile</w:t>
+      </w:r>
+      <w:proofErr w:type="spellEnd"/>
+      <w:proofErr w:type="gramEnd"/>
+      <w:r>
+        <w:rPr>
+          <w:sz w:val="16"/>
+          <w:szCs w:val="16"/>
+        </w:rPr>
+        <w:t>(</w:t>
+      </w:r>
+      <w:proofErr w:type="spellStart"/>
+      <w:r>
+        <w:rPr>
+          <w:sz w:val="16"/>
+          <w:szCs w:val="16"/>
+        </w:rPr>
+        <w:t>register_file_arch</w:t>
+      </w:r>
+      <w:proofErr w:type="spellEnd"/>
+      <w:r>
+        <w:rPr>
+          <w:sz w:val="16"/>
+          <w:szCs w:val="16"/>
+        </w:rPr>
+        <w:t>): Pre-processing...</w:t>
+      </w:r>
+    </w:p>
+    <w:p>
+      <w:pPr>
+        <w:rPr>
+          <w:sz w:val="16"/>
+          <w:szCs w:val="16"/>
+        </w:rPr>
+      </w:pPr>
+      <w:r>
+        <w:rPr>
+          <w:sz w:val="16"/>
+          <w:szCs w:val="16"/>
+        </w:rPr>
+        <w:t xml:space="preserve"># Info: [45251]: Built-in hardware memory core inferred for variable ': </w:t>
+      </w:r>
+      <w:proofErr w:type="spellStart"/>
+      <w:r>
+        <w:rPr>
+          <w:sz w:val="16"/>
+          <w:szCs w:val="16"/>
+        </w:rPr>
+        <w:t>regfile.reg_arr</w:t>
+      </w:r>
+      <w:proofErr w:type="spellEnd"/>
+      <w:r>
+        <w:rPr>
+          <w:sz w:val="16"/>
+          <w:szCs w:val="16"/>
+        </w:rPr>
+        <w:t xml:space="preserve"> depth = 32, width = 32'.</w:t>
+      </w:r>
+    </w:p>
+    <w:p>
+      <w:pPr>
+        <w:rPr>
+          <w:sz w:val="16"/>
+          <w:szCs w:val="16"/>
+        </w:rPr>
+      </w:pPr>
+      <w:r>
+        <w:rPr>
+          <w:sz w:val="16"/>
+          <w:szCs w:val="16"/>
+        </w:rPr>
+        <w:t xml:space="preserve"># Info: [44523]: Root Module </w:t>
+      </w:r>
+      <w:proofErr w:type="spellStart"/>
+      <w:proofErr w:type="gramStart"/>
+      <w:r>
+        <w:rPr>
+          <w:sz w:val="16"/>
+          <w:szCs w:val="16"/>
+        </w:rPr>
+        <w:t>work.regfile</w:t>
+      </w:r>
+      <w:proofErr w:type="spellEnd"/>
+      <w:proofErr w:type="gramEnd"/>
+      <w:r>
+        <w:rPr>
+          <w:sz w:val="16"/>
+          <w:szCs w:val="16"/>
+        </w:rPr>
+        <w:t>(</w:t>
+      </w:r>
+      <w:proofErr w:type="spellStart"/>
+      <w:r>
+        <w:rPr>
+          <w:sz w:val="16"/>
+          <w:szCs w:val="16"/>
+        </w:rPr>
+        <w:t>register_file_arch</w:t>
+      </w:r>
+      <w:proofErr w:type="spellEnd"/>
+      <w:r>
+        <w:rPr>
+          <w:sz w:val="16"/>
+          <w:szCs w:val="16"/>
+        </w:rPr>
+        <w:t>): Compiling...</w:t>
+      </w:r>
+    </w:p>
+    <w:p>
+      <w:pPr>
+        <w:rPr>
+          <w:sz w:val="16"/>
+          <w:szCs w:val="16"/>
+        </w:rPr>
+      </w:pPr>
+      <w:r>
+        <w:rPr>
+          <w:sz w:val="16"/>
+          <w:szCs w:val="16"/>
+        </w:rPr>
+        <w:t># Info: [44842]: Compilation successfully completed.</w:t>
+      </w:r>
+    </w:p>
+    <w:p>
+      <w:pPr>
+        <w:rPr>
+          <w:sz w:val="16"/>
+          <w:szCs w:val="16"/>
+        </w:rPr>
+      </w:pPr>
+      <w:r>
+        <w:rPr>
+          <w:sz w:val="16"/>
+          <w:szCs w:val="16"/>
+        </w:rPr>
+        <w:t># Info: [44856]: Total lines of RTL compiled: 42.</w:t>
+      </w:r>
+    </w:p>
+    <w:p>
+      <w:pPr>
+        <w:rPr>
+          <w:sz w:val="16"/>
+          <w:szCs w:val="16"/>
+        </w:rPr>
+      </w:pPr>
+      <w:r>
+        <w:rPr>
+          <w:sz w:val="16"/>
+          <w:szCs w:val="16"/>
+        </w:rPr>
+        <w:t># Info: [44835]: Total CPU time for compilation: 0.0 secs.</w:t>
+      </w:r>
+    </w:p>
+    <w:p>
+      <w:pPr>
+        <w:rPr>
+          <w:sz w:val="16"/>
+          <w:szCs w:val="16"/>
+        </w:rPr>
+      </w:pPr>
+      <w:r>
+        <w:rPr>
+          <w:sz w:val="16"/>
+          <w:szCs w:val="16"/>
+        </w:rPr>
+        <w:t># Info: [44513]: Overall running time for compilation: 0.0 secs.</w:t>
+      </w:r>
+    </w:p>
+    <w:p>
+      <w:pPr>
+        <w:rPr>
+          <w:sz w:val="16"/>
+          <w:szCs w:val="16"/>
+        </w:rPr>
+      </w:pPr>
+      <w:r>
+        <w:rPr>
+          <w:sz w:val="16"/>
+          <w:szCs w:val="16"/>
+        </w:rPr>
+        <w:t># Info: [657]: Current working directory: /</w:t>
+      </w:r>
+      <w:proofErr w:type="spellStart"/>
+      <w:r>
+        <w:rPr>
+          <w:sz w:val="16"/>
+          <w:szCs w:val="16"/>
+        </w:rPr>
+        <w:t>nfs</w:t>
+      </w:r>
+      <w:proofErr w:type="spellEnd"/>
+      <w:r>
+        <w:rPr>
+          <w:sz w:val="16"/>
+          <w:szCs w:val="16"/>
+        </w:rPr>
+        <w:t>/home/s/</w:t>
+      </w:r>
+      <w:proofErr w:type="spellStart"/>
+      <w:r>
+        <w:rPr>
+          <w:sz w:val="16"/>
+          <w:szCs w:val="16"/>
+        </w:rPr>
+        <w:t>sal_rahm</w:t>
+      </w:r>
+      <w:proofErr w:type="spellEnd"/>
+      <w:r>
+        <w:rPr>
+          <w:sz w:val="16"/>
+          <w:szCs w:val="16"/>
+        </w:rPr>
+        <w:t>/316/</w:t>
+      </w:r>
+      <w:proofErr w:type="spellStart"/>
+      <w:r>
+        <w:rPr>
+          <w:sz w:val="16"/>
+          <w:szCs w:val="16"/>
+        </w:rPr>
+        <w:t>fpga_adv</w:t>
+      </w:r>
+      <w:proofErr w:type="spellEnd"/>
+      <w:r>
+        <w:rPr>
+          <w:sz w:val="16"/>
+          <w:szCs w:val="16"/>
+        </w:rPr>
+        <w:t>/lab2/lab2.</w:t>
+      </w:r>
+    </w:p>
+    <w:p>
+      <w:pPr>
+        <w:rPr>
+          <w:sz w:val="16"/>
+          <w:szCs w:val="16"/>
+        </w:rPr>
+      </w:pPr>
+      <w:r>
+        <w:rPr>
+          <w:sz w:val="16"/>
+          <w:szCs w:val="16"/>
+        </w:rPr>
+        <w:t xml:space="preserve"># Info: [15330]: Doing </w:t>
+      </w:r>
+      <w:proofErr w:type="spellStart"/>
+      <w:r>
+        <w:rPr>
+          <w:sz w:val="16"/>
+          <w:szCs w:val="16"/>
+        </w:rPr>
+        <w:t>rtl</w:t>
+      </w:r>
+      <w:proofErr w:type="spellEnd"/>
+      <w:r>
+        <w:rPr>
+          <w:sz w:val="16"/>
+          <w:szCs w:val="16"/>
+        </w:rPr>
+        <w:t xml:space="preserve"> optimizations.</w:t>
+      </w:r>
+    </w:p>
+    <w:p>
+      <w:pPr>
+        <w:rPr>
+          <w:sz w:val="16"/>
+          <w:szCs w:val="16"/>
+        </w:rPr>
+      </w:pPr>
+      <w:r>
+        <w:rPr>
+          <w:sz w:val="16"/>
+          <w:szCs w:val="16"/>
+        </w:rPr>
+        <w:t># Info: [660]: Finished compiling design.</w:t>
       </w:r>
     </w:p>
     <w:p>
@@ -2773,37 +4178,22 @@
           <w:sz w:val="16"/>
           <w:szCs w:val="16"/>
         </w:rPr>
-        <w:t># COMMAND: exit -force</w:t>
-      </w:r>
-    </w:p>
-    <w:p>
-      <w:pPr>
-        <w:rPr>
-          <w:sz w:val="16"/>
-          <w:szCs w:val="16"/>
-        </w:rPr>
-      </w:pPr>
-      <w:r>
-        <w:rPr>
-          <w:sz w:val="16"/>
-          <w:szCs w:val="16"/>
-        </w:rPr>
-        <w:t># Warning: [9526]: Discarded unsaved work in implementation lab1_impl_1.</w:t>
-      </w:r>
-    </w:p>
-    <w:p>
-      <w:pPr>
-        <w:rPr>
-          <w:sz w:val="16"/>
-          <w:szCs w:val="16"/>
-        </w:rPr>
-      </w:pPr>
-      <w:r>
-        <w:rPr>
-          <w:sz w:val="16"/>
-          <w:szCs w:val="16"/>
-        </w:rPr>
-        <w:t># Info: [9565]: Appending project transcript to file /</w:t>
+        <w:t># COMMAND: synthesize</w:t>
+      </w:r>
+    </w:p>
+    <w:p>
+      <w:pPr>
+        <w:rPr>
+          <w:sz w:val="16"/>
+          <w:szCs w:val="16"/>
+        </w:rPr>
+      </w:pPr>
+      <w:r>
+        <w:rPr>
+          <w:sz w:val="16"/>
+          <w:szCs w:val="16"/>
+        </w:rPr>
+        <w:t># Info: [657]: Current working directory: /</w:t>
       </w:r>
       <w:proofErr w:type="spellStart"/>
       <w:r>
@@ -2851,37 +4241,112 @@
           <w:sz w:val="16"/>
           <w:szCs w:val="16"/>
         </w:rPr>
-        <w:t>/lab1/lab1_impl_1/precision.log</w:t>
-      </w:r>
-    </w:p>
-    <w:p>
-      <w:pPr>
-        <w:rPr>
-          <w:sz w:val="16"/>
-          <w:szCs w:val="16"/>
-        </w:rPr>
-      </w:pPr>
-      <w:r>
-        <w:rPr>
-          <w:sz w:val="16"/>
-          <w:szCs w:val="16"/>
-        </w:rPr>
-        <w:t># Info: [9565]: Appending suppressed messages transcript to file /nfs/home/s/sal_rahm/316/fpga_adv/lab1/lab1_impl_1/precision.log.suppressed</w:t>
-      </w:r>
-    </w:p>
-    <w:p>
-      <w:pPr>
-        <w:rPr>
-          <w:sz w:val="16"/>
-          <w:szCs w:val="16"/>
-        </w:rPr>
-      </w:pPr>
-      <w:r>
-        <w:rPr>
-          <w:sz w:val="16"/>
-          <w:szCs w:val="16"/>
-        </w:rPr>
-        <w:t># Info: [9550]: Activated implementation lab1_impl_1 in project /</w:t>
+        <w:t>/lab2/lab2.</w:t>
+      </w:r>
+    </w:p>
+    <w:p>
+      <w:pPr>
+        <w:rPr>
+          <w:sz w:val="16"/>
+          <w:szCs w:val="16"/>
+        </w:rPr>
+      </w:pPr>
+      <w:r>
+        <w:rPr>
+          <w:sz w:val="16"/>
+          <w:szCs w:val="16"/>
+        </w:rPr>
+        <w:lastRenderedPageBreak/>
+        <w:t># Info: [20013]: Precision will use 3 processor(s).</w:t>
+      </w:r>
+    </w:p>
+    <w:p>
+      <w:pPr>
+        <w:rPr>
+          <w:sz w:val="16"/>
+          <w:szCs w:val="16"/>
+        </w:rPr>
+      </w:pPr>
+      <w:r>
+        <w:rPr>
+          <w:sz w:val="16"/>
+          <w:szCs w:val="16"/>
+        </w:rPr>
+        <w:t xml:space="preserve"># Info: [15002]: Optimizing design </w:t>
+      </w:r>
+      <w:proofErr w:type="gramStart"/>
+      <w:r>
+        <w:rPr>
+          <w:sz w:val="16"/>
+          <w:szCs w:val="16"/>
+        </w:rPr>
+        <w:t>view:.</w:t>
+      </w:r>
+      <w:proofErr w:type="spellStart"/>
+      <w:proofErr w:type="gramEnd"/>
+      <w:r>
+        <w:rPr>
+          <w:sz w:val="16"/>
+          <w:szCs w:val="16"/>
+        </w:rPr>
+        <w:t>work.regfile.register_file_arch</w:t>
+      </w:r>
+      <w:proofErr w:type="spellEnd"/>
+    </w:p>
+    <w:p>
+      <w:pPr>
+        <w:rPr>
+          <w:sz w:val="16"/>
+          <w:szCs w:val="16"/>
+        </w:rPr>
+      </w:pPr>
+      <w:r>
+        <w:rPr>
+          <w:sz w:val="16"/>
+          <w:szCs w:val="16"/>
+        </w:rPr>
+        <w:t># Info: [12035]: -- Running timing characterization...</w:t>
+      </w:r>
+    </w:p>
+    <w:p>
+      <w:pPr>
+        <w:rPr>
+          <w:sz w:val="16"/>
+          <w:szCs w:val="16"/>
+        </w:rPr>
+      </w:pPr>
+      <w:r>
+        <w:rPr>
+          <w:sz w:val="16"/>
+          <w:szCs w:val="16"/>
+        </w:rPr>
+        <w:t xml:space="preserve"># Info: [8048]: Added global buffer BUFGP for Port </w:t>
+      </w:r>
+      <w:proofErr w:type="spellStart"/>
+      <w:proofErr w:type="gramStart"/>
+      <w:r>
+        <w:rPr>
+          <w:sz w:val="16"/>
+          <w:szCs w:val="16"/>
+        </w:rPr>
+        <w:t>port:clk</w:t>
+      </w:r>
+      <w:proofErr w:type="spellEnd"/>
+      <w:proofErr w:type="gramEnd"/>
+    </w:p>
+    <w:p>
+      <w:pPr>
+        <w:rPr>
+          <w:sz w:val="16"/>
+          <w:szCs w:val="16"/>
+        </w:rPr>
+      </w:pPr>
+      <w:r>
+        <w:rPr>
+          <w:sz w:val="16"/>
+          <w:szCs w:val="16"/>
+        </w:rPr>
+        <w:t># Info: [3027]: Writing file: /</w:t>
       </w:r>
       <w:proofErr w:type="spellStart"/>
       <w:r>
@@ -2929,31 +4394,38 @@
           <w:sz w:val="16"/>
           <w:szCs w:val="16"/>
         </w:rPr>
-        <w:t>/lab1/lab1.psp.</w:t>
-      </w:r>
-    </w:p>
-    <w:p>
-      <w:pPr>
-        <w:rPr>
-          <w:sz w:val="16"/>
-          <w:szCs w:val="16"/>
-        </w:rPr>
-      </w:pPr>
-      <w:proofErr w:type="spellStart"/>
-      <w:r>
-        <w:rPr>
-          <w:sz w:val="16"/>
-          <w:szCs w:val="16"/>
-        </w:rPr>
-        <w:t>open_project</w:t>
-      </w:r>
-      <w:proofErr w:type="spellEnd"/>
-      <w:r>
-        <w:rPr>
-          <w:sz w:val="16"/>
-          <w:szCs w:val="16"/>
-        </w:rPr>
-        <w:t xml:space="preserve"> /</w:t>
+        <w:t>/lab2/lab2/</w:t>
+      </w:r>
+      <w:proofErr w:type="spellStart"/>
+      <w:r>
+        <w:rPr>
+          <w:sz w:val="16"/>
+          <w:szCs w:val="16"/>
+        </w:rPr>
+        <w:t>regfile.edf</w:t>
+      </w:r>
+      <w:proofErr w:type="spellEnd"/>
+      <w:r>
+        <w:rPr>
+          <w:sz w:val="16"/>
+          <w:szCs w:val="16"/>
+        </w:rPr>
+        <w:t>.</w:t>
+      </w:r>
+    </w:p>
+    <w:p>
+      <w:pPr>
+        <w:rPr>
+          <w:sz w:val="16"/>
+          <w:szCs w:val="16"/>
+        </w:rPr>
+      </w:pPr>
+      <w:r>
+        <w:rPr>
+          <w:sz w:val="16"/>
+          <w:szCs w:val="16"/>
+        </w:rPr>
+        <w:t># Info: [3027]: Writing file: /</w:t>
       </w:r>
       <w:proofErr w:type="spellStart"/>
       <w:r>
@@ -3001,7 +4473,144 @@
           <w:sz w:val="16"/>
           <w:szCs w:val="16"/>
         </w:rPr>
-        <w:t>/lab1/lab1.psp</w:t>
+        <w:t>/lab2/lab2/</w:t>
+      </w:r>
+      <w:proofErr w:type="spellStart"/>
+      <w:r>
+        <w:rPr>
+          <w:sz w:val="16"/>
+          <w:szCs w:val="16"/>
+        </w:rPr>
+        <w:t>regfile.ucf</w:t>
+      </w:r>
+      <w:proofErr w:type="spellEnd"/>
+      <w:r>
+        <w:rPr>
+          <w:sz w:val="16"/>
+          <w:szCs w:val="16"/>
+        </w:rPr>
+        <w:t>.</w:t>
+      </w:r>
+    </w:p>
+    <w:p>
+      <w:pPr>
+        <w:rPr>
+          <w:sz w:val="16"/>
+          <w:szCs w:val="16"/>
+        </w:rPr>
+      </w:pPr>
+      <w:r>
+        <w:rPr>
+          <w:sz w:val="16"/>
+          <w:szCs w:val="16"/>
+        </w:rPr>
+        <w:t># Info: [12045]: Starting timing reports generation...</w:t>
+      </w:r>
+    </w:p>
+    <w:p>
+      <w:pPr>
+        <w:rPr>
+          <w:sz w:val="16"/>
+          <w:szCs w:val="16"/>
+        </w:rPr>
+      </w:pPr>
+      <w:r>
+        <w:rPr>
+          <w:sz w:val="16"/>
+          <w:szCs w:val="16"/>
+        </w:rPr>
+        <w:t># Info: [12046]: Timing reports generation done.</w:t>
+      </w:r>
+    </w:p>
+    <w:p>
+      <w:pPr>
+        <w:rPr>
+          <w:sz w:val="16"/>
+          <w:szCs w:val="16"/>
+        </w:rPr>
+      </w:pPr>
+      <w:r>
+        <w:rPr>
+          <w:sz w:val="16"/>
+          <w:szCs w:val="16"/>
+        </w:rPr>
+        <w:t xml:space="preserve"># Info: [12048]: POST-SYNTHESIS TIMING REPORTS ARE ESTIMATES AND SHOULD NOT BE RELIED ON TO MAKE </w:t>
+      </w:r>
+      <w:proofErr w:type="spellStart"/>
+      <w:r>
+        <w:rPr>
+          <w:sz w:val="16"/>
+          <w:szCs w:val="16"/>
+        </w:rPr>
+        <w:t>QoR</w:t>
+      </w:r>
+      <w:proofErr w:type="spellEnd"/>
+      <w:r>
+        <w:rPr>
+          <w:sz w:val="16"/>
+          <w:szCs w:val="16"/>
+        </w:rPr>
+        <w:t xml:space="preserve"> DECISIONS. For accurate timing information, please run place-and-route (P&amp;R) and review P&amp;R generated timing reports.</w:t>
+      </w:r>
+    </w:p>
+    <w:p>
+      <w:pPr>
+        <w:rPr>
+          <w:sz w:val="16"/>
+          <w:szCs w:val="16"/>
+        </w:rPr>
+      </w:pPr>
+      <w:r>
+        <w:rPr>
+          <w:sz w:val="16"/>
+          <w:szCs w:val="16"/>
+        </w:rPr>
+        <w:t># Info: [660]: Finished synthesizing design.</w:t>
+      </w:r>
+    </w:p>
+    <w:p>
+      <w:pPr>
+        <w:rPr>
+          <w:sz w:val="16"/>
+          <w:szCs w:val="16"/>
+        </w:rPr>
+      </w:pPr>
+      <w:r>
+        <w:rPr>
+          <w:sz w:val="16"/>
+          <w:szCs w:val="16"/>
+        </w:rPr>
+        <w:t># Info: [11019]: Total CPU time for synthesis: 1.1 s secs.</w:t>
+      </w:r>
+    </w:p>
+    <w:p>
+      <w:pPr>
+        <w:rPr>
+          <w:sz w:val="16"/>
+          <w:szCs w:val="16"/>
+        </w:rPr>
+      </w:pPr>
+      <w:r>
+        <w:rPr>
+          <w:sz w:val="16"/>
+          <w:szCs w:val="16"/>
+        </w:rPr>
+        <w:t># Info: [11020]: Overall running time for synthesis: 2.2 s secs.</w:t>
+      </w:r>
+    </w:p>
+    <w:p>
+      <w:pPr>
+        <w:rPr>
+          <w:sz w:val="16"/>
+          <w:szCs w:val="16"/>
+        </w:rPr>
+      </w:pPr>
+      <w:r>
+        <w:rPr>
+          <w:sz w:val="16"/>
+          <w:szCs w:val="16"/>
+        </w:rPr>
+        <w:t>synthesize</w:t>
       </w:r>
     </w:p>
     <w:p>
@@ -3024,72 +4633,89 @@
           <w:sz w:val="16"/>
           <w:szCs w:val="16"/>
         </w:rPr>
-        <w:t>add_input_file</w:t>
-      </w:r>
-      <w:proofErr w:type="spellEnd"/>
-      <w:r>
-        <w:rPr>
-          <w:sz w:val="16"/>
-          <w:szCs w:val="16"/>
-        </w:rPr>
-        <w:t xml:space="preserve"> {../../32-bit-CPU/</w:t>
-      </w:r>
-      <w:proofErr w:type="spellStart"/>
-      <w:r>
-        <w:rPr>
-          <w:sz w:val="16"/>
-          <w:szCs w:val="16"/>
-        </w:rPr>
-        <w:t>alu.vhd</w:t>
-      </w:r>
-      <w:proofErr w:type="spellEnd"/>
-      <w:r>
-        <w:rPr>
-          <w:sz w:val="16"/>
-          <w:szCs w:val="16"/>
-        </w:rPr>
-        <w:t>}</w:t>
-      </w:r>
-    </w:p>
-    <w:p>
-      <w:pPr>
-        <w:rPr>
-          <w:sz w:val="16"/>
-          <w:szCs w:val="16"/>
-        </w:rPr>
-      </w:pPr>
-      <w:proofErr w:type="spellStart"/>
-      <w:r>
-        <w:rPr>
-          <w:sz w:val="16"/>
-          <w:szCs w:val="16"/>
-        </w:rPr>
-        <w:t>add_input_file</w:t>
-      </w:r>
-      <w:proofErr w:type="spellEnd"/>
-      <w:r>
-        <w:rPr>
-          <w:sz w:val="16"/>
-          <w:szCs w:val="16"/>
-        </w:rPr>
-        <w:t xml:space="preserve"> {../../32-bit-CPU/</w:t>
-      </w:r>
-      <w:proofErr w:type="spellStart"/>
-      <w:r>
-        <w:rPr>
-          <w:sz w:val="16"/>
-          <w:szCs w:val="16"/>
-        </w:rPr>
-        <w:t>alu.vhd</w:t>
-      </w:r>
-      <w:proofErr w:type="spellEnd"/>
-      <w:r>
-        <w:rPr>
-          <w:sz w:val="16"/>
-          <w:szCs w:val="16"/>
-        </w:rPr>
-        <w:t>}</w:t>
-      </w:r>
+        <w:t>save_project</w:t>
+      </w:r>
+      <w:proofErr w:type="spellEnd"/>
+    </w:p>
+    <w:p>
+      <w:pPr>
+        <w:rPr>
+          <w:sz w:val="16"/>
+          <w:szCs w:val="16"/>
+        </w:rPr>
+      </w:pPr>
+      <w:r>
+        <w:rPr>
+          <w:sz w:val="16"/>
+          <w:szCs w:val="16"/>
+        </w:rPr>
+        <w:t># Info: [9562]: Saved implementation lab2 in project /</w:t>
+      </w:r>
+      <w:proofErr w:type="spellStart"/>
+      <w:r>
+        <w:rPr>
+          <w:sz w:val="16"/>
+          <w:szCs w:val="16"/>
+        </w:rPr>
+        <w:t>nfs</w:t>
+      </w:r>
+      <w:proofErr w:type="spellEnd"/>
+      <w:r>
+        <w:rPr>
+          <w:sz w:val="16"/>
+          <w:szCs w:val="16"/>
+        </w:rPr>
+        <w:t>/home/s/</w:t>
+      </w:r>
+      <w:proofErr w:type="spellStart"/>
+      <w:r>
+        <w:rPr>
+          <w:sz w:val="16"/>
+          <w:szCs w:val="16"/>
+        </w:rPr>
+        <w:t>sal_rahm</w:t>
+      </w:r>
+      <w:proofErr w:type="spellEnd"/>
+      <w:r>
+        <w:rPr>
+          <w:sz w:val="16"/>
+          <w:szCs w:val="16"/>
+        </w:rPr>
+        <w:t>/316/</w:t>
+      </w:r>
+      <w:proofErr w:type="spellStart"/>
+      <w:r>
+        <w:rPr>
+          <w:sz w:val="16"/>
+          <w:szCs w:val="16"/>
+        </w:rPr>
+        <w:t>fpga_adv</w:t>
+      </w:r>
+      <w:proofErr w:type="spellEnd"/>
+      <w:r>
+        <w:rPr>
+          <w:sz w:val="16"/>
+          <w:szCs w:val="16"/>
+        </w:rPr>
+        <w:t>/lab2/project_1.psp.</w:t>
+      </w:r>
+    </w:p>
+    <w:p>
+      <w:pPr>
+        <w:rPr>
+          <w:sz w:val="16"/>
+          <w:szCs w:val="16"/>
+        </w:rPr>
+      </w:pPr>
+      <w:proofErr w:type="spellStart"/>
+      <w:r>
+        <w:rPr>
+          <w:sz w:val="16"/>
+          <w:szCs w:val="16"/>
+        </w:rPr>
+        <w:t>save_project</w:t>
+      </w:r>
+      <w:proofErr w:type="spellEnd"/>
     </w:p>
     <w:p>
       <w:pPr>
@@ -3111,414 +4737,30 @@
           <w:sz w:val="16"/>
           <w:szCs w:val="16"/>
         </w:rPr>
-        <w:t>setup_design</w:t>
-      </w:r>
-      <w:proofErr w:type="spellEnd"/>
-      <w:r>
-        <w:rPr>
-          <w:sz w:val="16"/>
-          <w:szCs w:val="16"/>
-        </w:rPr>
-        <w:t xml:space="preserve"> -manufacturer Xilinx -family "VIRTEX-II Pro" -part 2VP30ff896 -speed -7</w:t>
-      </w:r>
-    </w:p>
-    <w:p>
-      <w:pPr>
-        <w:rPr>
-          <w:sz w:val="16"/>
-          <w:szCs w:val="16"/>
-        </w:rPr>
-      </w:pPr>
-      <w:r>
-        <w:rPr>
-          <w:sz w:val="16"/>
-          <w:szCs w:val="16"/>
-        </w:rPr>
-        <w:t># Info: [15298]: Setting up the design to use synthesis library "xcv2p.syn"</w:t>
-      </w:r>
-    </w:p>
-    <w:p>
-      <w:pPr>
-        <w:rPr>
-          <w:sz w:val="16"/>
-          <w:szCs w:val="16"/>
-        </w:rPr>
-      </w:pPr>
-      <w:r>
-        <w:rPr>
-          <w:sz w:val="16"/>
-          <w:szCs w:val="16"/>
-        </w:rPr>
-        <w:t># Info: [575]: The global max fanout is currently set to 10000 for Xilinx - VIRTEX-II Pro.</w:t>
-      </w:r>
-    </w:p>
-    <w:p>
-      <w:pPr>
-        <w:rPr>
-          <w:sz w:val="16"/>
-          <w:szCs w:val="16"/>
-        </w:rPr>
-      </w:pPr>
-      <w:r>
-        <w:rPr>
-          <w:sz w:val="16"/>
-          <w:szCs w:val="16"/>
-        </w:rPr>
-        <w:t># Info: [15324]: Setting Part to: "2VP30ff896".</w:t>
-      </w:r>
-    </w:p>
-    <w:p>
-      <w:pPr>
-        <w:rPr>
-          <w:sz w:val="16"/>
-          <w:szCs w:val="16"/>
-        </w:rPr>
-      </w:pPr>
-      <w:r>
-        <w:rPr>
-          <w:sz w:val="16"/>
-          <w:szCs w:val="16"/>
-        </w:rPr>
-        <w:t># Info: [15325]: Setting Process to: "7".</w:t>
-      </w:r>
-    </w:p>
-    <w:p>
-      <w:pPr>
-        <w:rPr>
-          <w:sz w:val="16"/>
-          <w:szCs w:val="16"/>
-        </w:rPr>
-      </w:pPr>
-      <w:r>
-        <w:rPr>
-          <w:sz w:val="16"/>
-          <w:szCs w:val="16"/>
-        </w:rPr>
-        <w:t># Info: [7512]: The place and route tool for current technology is ISE.</w:t>
-      </w:r>
-    </w:p>
-    <w:p>
-      <w:pPr>
-        <w:rPr>
-          <w:sz w:val="16"/>
-          <w:szCs w:val="16"/>
-        </w:rPr>
-      </w:pPr>
-      <w:proofErr w:type="spellStart"/>
-      <w:r>
-        <w:rPr>
-          <w:sz w:val="16"/>
-          <w:szCs w:val="16"/>
-        </w:rPr>
-        <w:t>setup_design</w:t>
-      </w:r>
-      <w:proofErr w:type="spellEnd"/>
-      <w:r>
-        <w:rPr>
-          <w:sz w:val="16"/>
-          <w:szCs w:val="16"/>
-        </w:rPr>
-        <w:t xml:space="preserve"> -manufacturer Xilinx -family "VIRTEX-II Pro" -part 2VP30ff896 -speed -7</w:t>
-      </w:r>
-    </w:p>
-    <w:p>
-      <w:pPr>
-        <w:rPr>
-          <w:sz w:val="16"/>
-          <w:szCs w:val="16"/>
-        </w:rPr>
-      </w:pPr>
-      <w:r>
-        <w:rPr>
-          <w:sz w:val="16"/>
-          <w:szCs w:val="16"/>
-        </w:rPr>
-        <w:t xml:space="preserve"># COMMAND: </w:t>
-      </w:r>
-      <w:proofErr w:type="spellStart"/>
-      <w:r>
-        <w:rPr>
-          <w:sz w:val="16"/>
-          <w:szCs w:val="16"/>
-        </w:rPr>
-        <w:t>setup_design</w:t>
-      </w:r>
-      <w:proofErr w:type="spellEnd"/>
-      <w:r>
-        <w:rPr>
-          <w:sz w:val="16"/>
-          <w:szCs w:val="16"/>
-        </w:rPr>
-        <w:t xml:space="preserve"> -frequency 100 -</w:t>
-      </w:r>
-      <w:proofErr w:type="spellStart"/>
-      <w:r>
-        <w:rPr>
-          <w:sz w:val="16"/>
-          <w:szCs w:val="16"/>
-        </w:rPr>
-        <w:t>max_fanout</w:t>
-      </w:r>
-      <w:proofErr w:type="spellEnd"/>
-      <w:r>
-        <w:rPr>
-          <w:sz w:val="16"/>
-          <w:szCs w:val="16"/>
-        </w:rPr>
-        <w:t>=10000</w:t>
-      </w:r>
-    </w:p>
-    <w:p>
-      <w:pPr>
-        <w:rPr>
-          <w:sz w:val="16"/>
-          <w:szCs w:val="16"/>
-        </w:rPr>
-      </w:pPr>
-      <w:r>
-        <w:rPr>
-          <w:sz w:val="16"/>
-          <w:szCs w:val="16"/>
-        </w:rPr>
-        <w:t># Info: [575]: The global max fanout is currently set to 10000 for Xilinx - VIRTEX-II Pro.</w:t>
-      </w:r>
-    </w:p>
-    <w:p>
-      <w:pPr>
-        <w:rPr>
-          <w:sz w:val="16"/>
-          <w:szCs w:val="16"/>
-        </w:rPr>
-      </w:pPr>
-      <w:proofErr w:type="spellStart"/>
-      <w:r>
-        <w:rPr>
-          <w:sz w:val="16"/>
-          <w:szCs w:val="16"/>
-        </w:rPr>
-        <w:t>setup_design</w:t>
-      </w:r>
-      <w:proofErr w:type="spellEnd"/>
-      <w:r>
-        <w:rPr>
-          <w:sz w:val="16"/>
-          <w:szCs w:val="16"/>
-        </w:rPr>
-        <w:t xml:space="preserve"> -frequency 100 -</w:t>
-      </w:r>
-      <w:proofErr w:type="spellStart"/>
-      <w:r>
-        <w:rPr>
-          <w:sz w:val="16"/>
-          <w:szCs w:val="16"/>
-        </w:rPr>
-        <w:t>max_fanout</w:t>
-      </w:r>
-      <w:proofErr w:type="spellEnd"/>
-      <w:r>
-        <w:rPr>
-          <w:sz w:val="16"/>
-          <w:szCs w:val="16"/>
-        </w:rPr>
-        <w:t>=10000</w:t>
-      </w:r>
-    </w:p>
-    <w:p>
-      <w:pPr>
-        <w:rPr>
-          <w:sz w:val="16"/>
-          <w:szCs w:val="16"/>
-        </w:rPr>
-      </w:pPr>
-      <w:r>
-        <w:rPr>
-          <w:sz w:val="16"/>
-          <w:szCs w:val="16"/>
-        </w:rPr>
-        <w:t># COMMAND: compile</w:t>
-      </w:r>
-    </w:p>
-    <w:p>
-      <w:pPr>
-        <w:rPr>
-          <w:sz w:val="16"/>
-          <w:szCs w:val="16"/>
-        </w:rPr>
-      </w:pPr>
-      <w:r>
-        <w:rPr>
-          <w:sz w:val="16"/>
-          <w:szCs w:val="16"/>
-        </w:rPr>
-        <w:t># Info: [3022]: Reading file: /CMC/tools/mentor/precision/Mgc_home/pkgs/psr/techlibs/xcv2p.syn.</w:t>
-      </w:r>
-    </w:p>
-    <w:p>
-      <w:pPr>
-        <w:rPr>
-          <w:sz w:val="16"/>
-          <w:szCs w:val="16"/>
-        </w:rPr>
-      </w:pPr>
-      <w:r>
-        <w:rPr>
-          <w:sz w:val="16"/>
-          <w:szCs w:val="16"/>
-        </w:rPr>
-        <w:t># Info: [634]: Loading library initialization file /CMC/tools/mentor/precision/Mgc_home/pkgs/psr/userware/xilinx_rename.tcl</w:t>
-      </w:r>
-    </w:p>
-    <w:p>
-      <w:pPr>
-        <w:rPr>
-          <w:sz w:val="16"/>
-          <w:szCs w:val="16"/>
-        </w:rPr>
-      </w:pPr>
-      <w:r>
-        <w:rPr>
-          <w:sz w:val="16"/>
-          <w:szCs w:val="16"/>
-        </w:rPr>
-        <w:t># Info: XILINX</w:t>
-      </w:r>
-    </w:p>
-    <w:p>
-      <w:pPr>
-        <w:rPr>
-          <w:sz w:val="16"/>
-          <w:szCs w:val="16"/>
-        </w:rPr>
-      </w:pPr>
-      <w:r>
-        <w:rPr>
-          <w:sz w:val="16"/>
-          <w:szCs w:val="16"/>
-        </w:rPr>
-        <w:t xml:space="preserve"># Info: [40000]: </w:t>
-      </w:r>
-      <w:proofErr w:type="spellStart"/>
-      <w:r>
-        <w:rPr>
-          <w:sz w:val="16"/>
-          <w:szCs w:val="16"/>
-        </w:rPr>
-        <w:t>vhdlorder</w:t>
-      </w:r>
-      <w:proofErr w:type="spellEnd"/>
-      <w:r>
-        <w:rPr>
-          <w:sz w:val="16"/>
-          <w:szCs w:val="16"/>
-        </w:rPr>
-        <w:t>, Release 2016a.7</w:t>
-      </w:r>
-    </w:p>
-    <w:p>
-      <w:pPr>
-        <w:rPr>
-          <w:sz w:val="16"/>
-          <w:szCs w:val="16"/>
-        </w:rPr>
-      </w:pPr>
-      <w:r>
-        <w:rPr>
-          <w:sz w:val="16"/>
-          <w:szCs w:val="16"/>
-        </w:rPr>
-        <w:t># Info: [40000]: Files sorted successfully.</w:t>
-      </w:r>
-    </w:p>
-    <w:p>
-      <w:pPr>
-        <w:rPr>
-          <w:sz w:val="16"/>
-          <w:szCs w:val="16"/>
-        </w:rPr>
-      </w:pPr>
-      <w:r>
-        <w:rPr>
-          <w:sz w:val="16"/>
-          <w:szCs w:val="16"/>
-        </w:rPr>
-        <w:t xml:space="preserve"># Info: [40000]: </w:t>
-      </w:r>
-      <w:proofErr w:type="spellStart"/>
-      <w:r>
-        <w:rPr>
-          <w:sz w:val="16"/>
-          <w:szCs w:val="16"/>
-        </w:rPr>
-        <w:t>hdl</w:t>
-      </w:r>
-      <w:proofErr w:type="spellEnd"/>
-      <w:r>
-        <w:rPr>
-          <w:sz w:val="16"/>
-          <w:szCs w:val="16"/>
-        </w:rPr>
-        <w:t>-analyze, Release RTLC-Precision 2016a.7</w:t>
-      </w:r>
-    </w:p>
-    <w:p>
-      <w:pPr>
-        <w:rPr>
-          <w:sz w:val="16"/>
-          <w:szCs w:val="16"/>
-        </w:rPr>
-      </w:pPr>
-      <w:r>
-        <w:rPr>
-          <w:sz w:val="16"/>
-          <w:szCs w:val="16"/>
-        </w:rPr>
-        <w:t># Info: [42502]: Analyzing input file "/nfs/home/s/sal_rahm/316/fpga_adv/lab1/../../32-bit-CPU/alu.vhd" ...</w:t>
-      </w:r>
-    </w:p>
-    <w:p>
-      <w:pPr>
-        <w:rPr>
-          <w:sz w:val="16"/>
-          <w:szCs w:val="16"/>
-        </w:rPr>
-      </w:pPr>
-      <w:r>
-        <w:rPr>
-          <w:sz w:val="16"/>
-          <w:szCs w:val="16"/>
-        </w:rPr>
-        <w:t xml:space="preserve"># Info: [659]: Top module of the design is set to: </w:t>
-      </w:r>
-      <w:proofErr w:type="spellStart"/>
-      <w:r>
-        <w:rPr>
-          <w:sz w:val="16"/>
-          <w:szCs w:val="16"/>
-        </w:rPr>
-        <w:t>alu</w:t>
-      </w:r>
-      <w:proofErr w:type="spellEnd"/>
-      <w:r>
-        <w:rPr>
-          <w:sz w:val="16"/>
-          <w:szCs w:val="16"/>
-        </w:rPr>
-        <w:t>.</w:t>
-      </w:r>
-    </w:p>
-    <w:p>
-      <w:pPr>
-        <w:rPr>
-          <w:sz w:val="16"/>
-          <w:szCs w:val="16"/>
-        </w:rPr>
-      </w:pPr>
-      <w:r>
-        <w:rPr>
-          <w:sz w:val="16"/>
-          <w:szCs w:val="16"/>
-        </w:rPr>
-        <w:t># Info: [657]: Current working directory: /</w:t>
+        <w:t>close_project</w:t>
+      </w:r>
+      <w:proofErr w:type="spellEnd"/>
+      <w:r>
+        <w:rPr>
+          <w:sz w:val="16"/>
+          <w:szCs w:val="16"/>
+        </w:rPr>
+        <w:t xml:space="preserve"> -discard</w:t>
+      </w:r>
+    </w:p>
+    <w:p>
+      <w:pPr>
+        <w:rPr>
+          <w:sz w:val="16"/>
+          <w:szCs w:val="16"/>
+        </w:rPr>
+      </w:pPr>
+      <w:r>
+        <w:rPr>
+          <w:sz w:val="16"/>
+          <w:szCs w:val="16"/>
+        </w:rPr>
+        <w:t># Info: [9530]: Closed project: /</w:t>
       </w:r>
       <w:proofErr w:type="spellStart"/>
       <w:r>
@@ -3566,881 +4808,62 @@
           <w:sz w:val="16"/>
           <w:szCs w:val="16"/>
         </w:rPr>
-        <w:t>/lab1/lab1_impl_1.</w:t>
-      </w:r>
-    </w:p>
-    <w:p>
-      <w:pPr>
-        <w:rPr>
-          <w:sz w:val="16"/>
-          <w:szCs w:val="16"/>
-        </w:rPr>
-      </w:pPr>
-      <w:r>
-        <w:rPr>
-          <w:sz w:val="16"/>
-          <w:szCs w:val="16"/>
-        </w:rPr>
-        <w:t># Info: [40000]: RTLC-Driver, Release RTLC-Precision 2016a.7</w:t>
-      </w:r>
-    </w:p>
-    <w:p>
-      <w:pPr>
-        <w:rPr>
-          <w:sz w:val="16"/>
-          <w:szCs w:val="16"/>
-        </w:rPr>
-      </w:pPr>
-      <w:r>
-        <w:rPr>
-          <w:sz w:val="16"/>
-          <w:szCs w:val="16"/>
-        </w:rPr>
-        <w:t xml:space="preserve"># Info: [40000]: Last compiled on </w:t>
-      </w:r>
-      <w:proofErr w:type="gramStart"/>
-      <w:r>
-        <w:rPr>
-          <w:sz w:val="16"/>
-          <w:szCs w:val="16"/>
-        </w:rPr>
-        <w:t>Jun  2</w:t>
-      </w:r>
-      <w:proofErr w:type="gramEnd"/>
-      <w:r>
-        <w:rPr>
-          <w:sz w:val="16"/>
-          <w:szCs w:val="16"/>
-        </w:rPr>
-        <w:t xml:space="preserve"> 2016 06:11:46</w:t>
-      </w:r>
-    </w:p>
-    <w:p>
-      <w:pPr>
-        <w:rPr>
-          <w:sz w:val="16"/>
-          <w:szCs w:val="16"/>
-        </w:rPr>
-      </w:pPr>
-      <w:r>
-        <w:rPr>
-          <w:sz w:val="16"/>
-          <w:szCs w:val="16"/>
-        </w:rPr>
-        <w:t># Info: [44512]: Initializing...</w:t>
-      </w:r>
-    </w:p>
-    <w:p>
-      <w:pPr>
-        <w:rPr>
-          <w:sz w:val="16"/>
-          <w:szCs w:val="16"/>
-        </w:rPr>
-      </w:pPr>
-      <w:r>
-        <w:rPr>
-          <w:sz w:val="16"/>
-          <w:szCs w:val="16"/>
-        </w:rPr>
-        <w:t># Info: [44504]: Partitioning design ....</w:t>
-      </w:r>
-    </w:p>
-    <w:p>
-      <w:pPr>
-        <w:rPr>
-          <w:sz w:val="16"/>
-          <w:szCs w:val="16"/>
-        </w:rPr>
-      </w:pPr>
-      <w:r>
-        <w:rPr>
-          <w:sz w:val="16"/>
-          <w:szCs w:val="16"/>
-        </w:rPr>
-        <w:t xml:space="preserve"># Info: [40000]: </w:t>
-      </w:r>
-      <w:proofErr w:type="spellStart"/>
-      <w:r>
-        <w:rPr>
-          <w:sz w:val="16"/>
-          <w:szCs w:val="16"/>
-        </w:rPr>
-        <w:t>RTLCompiler</w:t>
-      </w:r>
-      <w:proofErr w:type="spellEnd"/>
-      <w:r>
-        <w:rPr>
-          <w:sz w:val="16"/>
-          <w:szCs w:val="16"/>
-        </w:rPr>
-        <w:t>, Release RTLC-Precision 2016a.7</w:t>
-      </w:r>
-    </w:p>
-    <w:p>
-      <w:pPr>
-        <w:rPr>
-          <w:sz w:val="16"/>
-          <w:szCs w:val="16"/>
-        </w:rPr>
-      </w:pPr>
-      <w:r>
-        <w:rPr>
-          <w:sz w:val="16"/>
-          <w:szCs w:val="16"/>
-        </w:rPr>
-        <w:t xml:space="preserve"># Info: [40000]: Last compiled on </w:t>
-      </w:r>
-      <w:proofErr w:type="gramStart"/>
-      <w:r>
-        <w:rPr>
-          <w:sz w:val="16"/>
-          <w:szCs w:val="16"/>
-        </w:rPr>
-        <w:t>Jun  2</w:t>
-      </w:r>
-      <w:proofErr w:type="gramEnd"/>
-      <w:r>
-        <w:rPr>
-          <w:sz w:val="16"/>
-          <w:szCs w:val="16"/>
-        </w:rPr>
-        <w:t xml:space="preserve"> 2016 06:47:43</w:t>
-      </w:r>
-    </w:p>
-    <w:p>
-      <w:pPr>
-        <w:rPr>
-          <w:sz w:val="16"/>
-          <w:szCs w:val="16"/>
-        </w:rPr>
-      </w:pPr>
-      <w:r>
-        <w:rPr>
-          <w:sz w:val="16"/>
-          <w:szCs w:val="16"/>
-        </w:rPr>
-        <w:t># Info: [44512]: Initializing...</w:t>
-      </w:r>
-    </w:p>
-    <w:p>
-      <w:pPr>
-        <w:rPr>
-          <w:sz w:val="16"/>
-          <w:szCs w:val="16"/>
-        </w:rPr>
-      </w:pPr>
-      <w:r>
-        <w:rPr>
-          <w:sz w:val="16"/>
-          <w:szCs w:val="16"/>
-        </w:rPr>
-        <w:t xml:space="preserve"># Info: [44522]: Root Module </w:t>
-      </w:r>
-      <w:proofErr w:type="spellStart"/>
-      <w:r>
-        <w:rPr>
-          <w:sz w:val="16"/>
-          <w:szCs w:val="16"/>
-        </w:rPr>
-        <w:t>work.alu</w:t>
-      </w:r>
-      <w:proofErr w:type="spellEnd"/>
-      <w:r>
-        <w:rPr>
-          <w:sz w:val="16"/>
-          <w:szCs w:val="16"/>
-        </w:rPr>
-        <w:t>(</w:t>
-      </w:r>
-      <w:proofErr w:type="spellStart"/>
-      <w:r>
-        <w:rPr>
-          <w:sz w:val="16"/>
-          <w:szCs w:val="16"/>
-        </w:rPr>
-        <w:t>alu_architecture</w:t>
-      </w:r>
-      <w:proofErr w:type="spellEnd"/>
-      <w:r>
-        <w:rPr>
-          <w:sz w:val="16"/>
-          <w:szCs w:val="16"/>
-        </w:rPr>
-        <w:t>): Pre-processing...</w:t>
-      </w:r>
-    </w:p>
-    <w:p>
-      <w:pPr>
-        <w:rPr>
-          <w:sz w:val="16"/>
-          <w:szCs w:val="16"/>
-        </w:rPr>
-      </w:pPr>
-      <w:r>
-        <w:rPr>
-          <w:sz w:val="16"/>
-          <w:szCs w:val="16"/>
-        </w:rPr>
-        <w:t xml:space="preserve"># Info: [44523]: Root Module </w:t>
-      </w:r>
-      <w:proofErr w:type="spellStart"/>
-      <w:r>
-        <w:rPr>
-          <w:sz w:val="16"/>
-          <w:szCs w:val="16"/>
-        </w:rPr>
-        <w:t>work.alu</w:t>
-      </w:r>
-      <w:proofErr w:type="spellEnd"/>
-      <w:r>
-        <w:rPr>
-          <w:sz w:val="16"/>
-          <w:szCs w:val="16"/>
-        </w:rPr>
-        <w:t>(</w:t>
-      </w:r>
-      <w:proofErr w:type="spellStart"/>
-      <w:r>
-        <w:rPr>
-          <w:sz w:val="16"/>
-          <w:szCs w:val="16"/>
-        </w:rPr>
-        <w:t>alu_architecture</w:t>
-      </w:r>
-      <w:proofErr w:type="spellEnd"/>
-      <w:r>
-        <w:rPr>
-          <w:sz w:val="16"/>
-          <w:szCs w:val="16"/>
-        </w:rPr>
-        <w:t>): Compiling...</w:t>
-      </w:r>
-    </w:p>
-    <w:p>
-      <w:pPr>
-        <w:rPr>
-          <w:sz w:val="16"/>
-          <w:szCs w:val="16"/>
-        </w:rPr>
-      </w:pPr>
-      <w:r>
-        <w:rPr>
-          <w:sz w:val="16"/>
-          <w:szCs w:val="16"/>
-        </w:rPr>
-        <w:t># Info: [44842]: Compilation successfully completed.</w:t>
-      </w:r>
-    </w:p>
-    <w:p>
-      <w:pPr>
-        <w:rPr>
-          <w:sz w:val="16"/>
-          <w:szCs w:val="16"/>
-        </w:rPr>
-      </w:pPr>
-      <w:r>
-        <w:rPr>
-          <w:sz w:val="16"/>
-          <w:szCs w:val="16"/>
-        </w:rPr>
-        <w:t># Info: [44856]: Total lines of RTL compiled: 149.</w:t>
-      </w:r>
-    </w:p>
-    <w:p>
-      <w:pPr>
-        <w:rPr>
-          <w:sz w:val="16"/>
-          <w:szCs w:val="16"/>
-        </w:rPr>
-      </w:pPr>
-      <w:r>
-        <w:rPr>
-          <w:sz w:val="16"/>
-          <w:szCs w:val="16"/>
-        </w:rPr>
-        <w:lastRenderedPageBreak/>
-        <w:t># Info: [44835]: Total CPU time for compilation: 0.0 secs.</w:t>
-      </w:r>
-    </w:p>
-    <w:p>
-      <w:pPr>
-        <w:rPr>
-          <w:sz w:val="16"/>
-          <w:szCs w:val="16"/>
-        </w:rPr>
-      </w:pPr>
-      <w:r>
-        <w:rPr>
-          <w:sz w:val="16"/>
-          <w:szCs w:val="16"/>
-        </w:rPr>
-        <w:t># Info: [44513]: Overall running time for compilation: 5.0 secs.</w:t>
-      </w:r>
-    </w:p>
-    <w:p>
-      <w:pPr>
-        <w:rPr>
-          <w:sz w:val="16"/>
-          <w:szCs w:val="16"/>
-        </w:rPr>
-      </w:pPr>
-      <w:r>
-        <w:rPr>
-          <w:sz w:val="16"/>
-          <w:szCs w:val="16"/>
-        </w:rPr>
-        <w:t># Info: [657]: Current working directory: /</w:t>
-      </w:r>
-      <w:proofErr w:type="spellStart"/>
-      <w:r>
-        <w:rPr>
-          <w:sz w:val="16"/>
-          <w:szCs w:val="16"/>
-        </w:rPr>
-        <w:t>nfs</w:t>
-      </w:r>
-      <w:proofErr w:type="spellEnd"/>
-      <w:r>
-        <w:rPr>
-          <w:sz w:val="16"/>
-          <w:szCs w:val="16"/>
-        </w:rPr>
-        <w:t>/home/s/</w:t>
-      </w:r>
-      <w:proofErr w:type="spellStart"/>
-      <w:r>
-        <w:rPr>
-          <w:sz w:val="16"/>
-          <w:szCs w:val="16"/>
-        </w:rPr>
-        <w:t>sal_rahm</w:t>
-      </w:r>
-      <w:proofErr w:type="spellEnd"/>
-      <w:r>
-        <w:rPr>
-          <w:sz w:val="16"/>
-          <w:szCs w:val="16"/>
-        </w:rPr>
-        <w:t>/316/</w:t>
-      </w:r>
-      <w:proofErr w:type="spellStart"/>
-      <w:r>
-        <w:rPr>
-          <w:sz w:val="16"/>
-          <w:szCs w:val="16"/>
-        </w:rPr>
-        <w:t>fpga_adv</w:t>
-      </w:r>
-      <w:proofErr w:type="spellEnd"/>
-      <w:r>
-        <w:rPr>
-          <w:sz w:val="16"/>
-          <w:szCs w:val="16"/>
-        </w:rPr>
-        <w:t>/lab1/lab1_impl_1.</w:t>
-      </w:r>
-    </w:p>
-    <w:p>
-      <w:pPr>
-        <w:rPr>
-          <w:sz w:val="16"/>
-          <w:szCs w:val="16"/>
-        </w:rPr>
-      </w:pPr>
-      <w:r>
-        <w:rPr>
-          <w:sz w:val="16"/>
-          <w:szCs w:val="16"/>
-        </w:rPr>
-        <w:t xml:space="preserve"># Info: [15330]: Doing </w:t>
-      </w:r>
-      <w:proofErr w:type="spellStart"/>
-      <w:r>
-        <w:rPr>
-          <w:sz w:val="16"/>
-          <w:szCs w:val="16"/>
-        </w:rPr>
-        <w:t>rtl</w:t>
-      </w:r>
-      <w:proofErr w:type="spellEnd"/>
-      <w:r>
-        <w:rPr>
-          <w:sz w:val="16"/>
-          <w:szCs w:val="16"/>
-        </w:rPr>
-        <w:t xml:space="preserve"> optimizations.</w:t>
-      </w:r>
-    </w:p>
-    <w:p>
-      <w:pPr>
-        <w:rPr>
-          <w:sz w:val="16"/>
-          <w:szCs w:val="16"/>
-        </w:rPr>
-      </w:pPr>
-      <w:r>
-        <w:rPr>
-          <w:sz w:val="16"/>
-          <w:szCs w:val="16"/>
-        </w:rPr>
-        <w:t># Info: [660]: Finished compiling design.</w:t>
-      </w:r>
-    </w:p>
-    <w:p>
-      <w:pPr>
-        <w:rPr>
-          <w:sz w:val="16"/>
-          <w:szCs w:val="16"/>
-        </w:rPr>
-      </w:pPr>
-      <w:r>
-        <w:rPr>
-          <w:sz w:val="16"/>
-          <w:szCs w:val="16"/>
-        </w:rPr>
-        <w:t>compile</w:t>
-      </w:r>
-    </w:p>
-    <w:p>
-      <w:pPr>
-        <w:rPr>
-          <w:sz w:val="16"/>
-          <w:szCs w:val="16"/>
-        </w:rPr>
-      </w:pPr>
-      <w:r>
-        <w:rPr>
-          <w:sz w:val="16"/>
-          <w:szCs w:val="16"/>
-        </w:rPr>
-        <w:t># COMMAND: synthesize</w:t>
-      </w:r>
-    </w:p>
-    <w:p>
-      <w:pPr>
-        <w:rPr>
-          <w:sz w:val="16"/>
-          <w:szCs w:val="16"/>
-        </w:rPr>
-      </w:pPr>
-      <w:r>
-        <w:rPr>
-          <w:sz w:val="16"/>
-          <w:szCs w:val="16"/>
-        </w:rPr>
-        <w:t># Info: [657]: Current working directory: /</w:t>
-      </w:r>
-      <w:proofErr w:type="spellStart"/>
-      <w:r>
-        <w:rPr>
-          <w:sz w:val="16"/>
-          <w:szCs w:val="16"/>
-        </w:rPr>
-        <w:t>nfs</w:t>
-      </w:r>
-      <w:proofErr w:type="spellEnd"/>
-      <w:r>
-        <w:rPr>
-          <w:sz w:val="16"/>
-          <w:szCs w:val="16"/>
-        </w:rPr>
-        <w:t>/home/s/</w:t>
-      </w:r>
-      <w:proofErr w:type="spellStart"/>
-      <w:r>
-        <w:rPr>
-          <w:sz w:val="16"/>
-          <w:szCs w:val="16"/>
-        </w:rPr>
-        <w:t>sal_rahm</w:t>
-      </w:r>
-      <w:proofErr w:type="spellEnd"/>
-      <w:r>
-        <w:rPr>
-          <w:sz w:val="16"/>
-          <w:szCs w:val="16"/>
-        </w:rPr>
-        <w:t>/316/</w:t>
-      </w:r>
-      <w:proofErr w:type="spellStart"/>
-      <w:r>
-        <w:rPr>
-          <w:sz w:val="16"/>
-          <w:szCs w:val="16"/>
-        </w:rPr>
-        <w:t>fpga_adv</w:t>
-      </w:r>
-      <w:proofErr w:type="spellEnd"/>
-      <w:r>
-        <w:rPr>
-          <w:sz w:val="16"/>
-          <w:szCs w:val="16"/>
-        </w:rPr>
-        <w:t>/lab1/lab1_impl_1.</w:t>
-      </w:r>
-    </w:p>
-    <w:p>
-      <w:pPr>
-        <w:rPr>
-          <w:sz w:val="16"/>
-          <w:szCs w:val="16"/>
-        </w:rPr>
-      </w:pPr>
-      <w:r>
-        <w:rPr>
-          <w:sz w:val="16"/>
-          <w:szCs w:val="16"/>
-        </w:rPr>
-        <w:t xml:space="preserve"># Info: [15002]: Optimizing design </w:t>
-      </w:r>
-      <w:proofErr w:type="gramStart"/>
-      <w:r>
-        <w:rPr>
-          <w:sz w:val="16"/>
-          <w:szCs w:val="16"/>
-        </w:rPr>
-        <w:t>view:.</w:t>
-      </w:r>
-      <w:proofErr w:type="spellStart"/>
-      <w:proofErr w:type="gramEnd"/>
-      <w:r>
-        <w:rPr>
-          <w:sz w:val="16"/>
-          <w:szCs w:val="16"/>
-        </w:rPr>
-        <w:t>work.alu.alu_architecture</w:t>
-      </w:r>
-      <w:proofErr w:type="spellEnd"/>
-    </w:p>
-    <w:p>
-      <w:pPr>
-        <w:rPr>
-          <w:sz w:val="16"/>
-          <w:szCs w:val="16"/>
-        </w:rPr>
-      </w:pPr>
-      <w:r>
-        <w:rPr>
-          <w:sz w:val="16"/>
-          <w:szCs w:val="16"/>
-        </w:rPr>
-        <w:t># Info: [3027]: Writing file: /</w:t>
-      </w:r>
-      <w:proofErr w:type="spellStart"/>
-      <w:r>
-        <w:rPr>
-          <w:sz w:val="16"/>
-          <w:szCs w:val="16"/>
-        </w:rPr>
-        <w:t>nfs</w:t>
-      </w:r>
-      <w:proofErr w:type="spellEnd"/>
-      <w:r>
-        <w:rPr>
-          <w:sz w:val="16"/>
-          <w:szCs w:val="16"/>
-        </w:rPr>
-        <w:t>/home/s/</w:t>
-      </w:r>
-      <w:proofErr w:type="spellStart"/>
-      <w:r>
-        <w:rPr>
-          <w:sz w:val="16"/>
-          <w:szCs w:val="16"/>
-        </w:rPr>
-        <w:t>sal_rahm</w:t>
-      </w:r>
-      <w:proofErr w:type="spellEnd"/>
-      <w:r>
-        <w:rPr>
-          <w:sz w:val="16"/>
-          <w:szCs w:val="16"/>
-        </w:rPr>
-        <w:t>/316/</w:t>
-      </w:r>
-      <w:proofErr w:type="spellStart"/>
-      <w:r>
-        <w:rPr>
-          <w:sz w:val="16"/>
-          <w:szCs w:val="16"/>
-        </w:rPr>
-        <w:t>fpga_adv</w:t>
-      </w:r>
-      <w:proofErr w:type="spellEnd"/>
-      <w:r>
-        <w:rPr>
-          <w:sz w:val="16"/>
-          <w:szCs w:val="16"/>
-        </w:rPr>
-        <w:t>/lab1/lab1_impl_1/</w:t>
-      </w:r>
-      <w:proofErr w:type="spellStart"/>
-      <w:r>
-        <w:rPr>
-          <w:sz w:val="16"/>
-          <w:szCs w:val="16"/>
-        </w:rPr>
-        <w:t>alu.edf</w:t>
-      </w:r>
-      <w:proofErr w:type="spellEnd"/>
-      <w:r>
-        <w:rPr>
-          <w:sz w:val="16"/>
-          <w:szCs w:val="16"/>
-        </w:rPr>
-        <w:t>.</w:t>
-      </w:r>
-    </w:p>
-    <w:p>
-      <w:pPr>
-        <w:rPr>
-          <w:sz w:val="16"/>
-          <w:szCs w:val="16"/>
-        </w:rPr>
-      </w:pPr>
-      <w:r>
-        <w:rPr>
-          <w:sz w:val="16"/>
-          <w:szCs w:val="16"/>
-        </w:rPr>
-        <w:t># Info: [3027]: Writing file: /</w:t>
-      </w:r>
-      <w:proofErr w:type="spellStart"/>
-      <w:r>
-        <w:rPr>
-          <w:sz w:val="16"/>
-          <w:szCs w:val="16"/>
-        </w:rPr>
-        <w:t>nfs</w:t>
-      </w:r>
-      <w:proofErr w:type="spellEnd"/>
-      <w:r>
-        <w:rPr>
-          <w:sz w:val="16"/>
-          <w:szCs w:val="16"/>
-        </w:rPr>
-        <w:t>/home/s/</w:t>
-      </w:r>
-      <w:proofErr w:type="spellStart"/>
-      <w:r>
-        <w:rPr>
-          <w:sz w:val="16"/>
-          <w:szCs w:val="16"/>
-        </w:rPr>
-        <w:t>sal_rahm</w:t>
-      </w:r>
-      <w:proofErr w:type="spellEnd"/>
-      <w:r>
-        <w:rPr>
-          <w:sz w:val="16"/>
-          <w:szCs w:val="16"/>
-        </w:rPr>
-        <w:t>/316/</w:t>
-      </w:r>
-      <w:proofErr w:type="spellStart"/>
-      <w:r>
-        <w:rPr>
-          <w:sz w:val="16"/>
-          <w:szCs w:val="16"/>
-        </w:rPr>
-        <w:t>fpga_adv</w:t>
-      </w:r>
-      <w:proofErr w:type="spellEnd"/>
-      <w:r>
-        <w:rPr>
-          <w:sz w:val="16"/>
-          <w:szCs w:val="16"/>
-        </w:rPr>
-        <w:t>/lab1/lab1_impl_1/</w:t>
-      </w:r>
-      <w:proofErr w:type="spellStart"/>
-      <w:r>
-        <w:rPr>
-          <w:sz w:val="16"/>
-          <w:szCs w:val="16"/>
-        </w:rPr>
-        <w:t>alu.ucf</w:t>
-      </w:r>
-      <w:proofErr w:type="spellEnd"/>
-      <w:r>
-        <w:rPr>
-          <w:sz w:val="16"/>
-          <w:szCs w:val="16"/>
-        </w:rPr>
-        <w:t>.</w:t>
-      </w:r>
-    </w:p>
-    <w:p>
-      <w:pPr>
-        <w:rPr>
-          <w:sz w:val="16"/>
-          <w:szCs w:val="16"/>
-        </w:rPr>
-      </w:pPr>
-      <w:r>
-        <w:rPr>
-          <w:sz w:val="16"/>
-          <w:szCs w:val="16"/>
-        </w:rPr>
-        <w:t># Info: [660]: Finished synthesizing design.</w:t>
-      </w:r>
-    </w:p>
-    <w:p>
-      <w:pPr>
-        <w:rPr>
-          <w:sz w:val="16"/>
-          <w:szCs w:val="16"/>
-        </w:rPr>
-      </w:pPr>
-      <w:r>
-        <w:rPr>
-          <w:sz w:val="16"/>
-          <w:szCs w:val="16"/>
-        </w:rPr>
-        <w:t># Info: [11019]: Total CPU time for synthesis: 0.9 s secs.</w:t>
-      </w:r>
-    </w:p>
-    <w:p>
-      <w:pPr>
-        <w:rPr>
-          <w:sz w:val="16"/>
-          <w:szCs w:val="16"/>
-        </w:rPr>
-      </w:pPr>
-      <w:r>
-        <w:rPr>
-          <w:sz w:val="16"/>
-          <w:szCs w:val="16"/>
-        </w:rPr>
-        <w:t># Info: [11020]: Overall running time for synthesis: 1.2 s secs.</w:t>
-      </w:r>
-    </w:p>
-    <w:p>
-      <w:pPr>
-        <w:rPr>
-          <w:sz w:val="16"/>
-          <w:szCs w:val="16"/>
-        </w:rPr>
-      </w:pPr>
-      <w:r>
-        <w:rPr>
-          <w:sz w:val="16"/>
-          <w:szCs w:val="16"/>
-        </w:rPr>
-        <w:t>synthesize</w:t>
-      </w:r>
-    </w:p>
-    <w:p>
-      <w:pPr>
-        <w:rPr>
-          <w:sz w:val="16"/>
-          <w:szCs w:val="16"/>
-        </w:rPr>
-      </w:pPr>
-      <w:r>
-        <w:rPr>
-          <w:sz w:val="16"/>
-          <w:szCs w:val="16"/>
-        </w:rPr>
-        <w:t xml:space="preserve"># COMMAND: </w:t>
-      </w:r>
-      <w:proofErr w:type="spellStart"/>
-      <w:r>
-        <w:rPr>
-          <w:sz w:val="16"/>
-          <w:szCs w:val="16"/>
-        </w:rPr>
-        <w:t>save_project</w:t>
-      </w:r>
-      <w:proofErr w:type="spellEnd"/>
-    </w:p>
-    <w:p>
-      <w:pPr>
-        <w:rPr>
-          <w:sz w:val="16"/>
-          <w:szCs w:val="16"/>
-        </w:rPr>
-      </w:pPr>
-      <w:r>
-        <w:rPr>
-          <w:sz w:val="16"/>
-          <w:szCs w:val="16"/>
-        </w:rPr>
-        <w:t># Info: [9562]: Saved implementation lab1_impl_1 in project /</w:t>
-      </w:r>
-      <w:proofErr w:type="spellStart"/>
-      <w:r>
-        <w:rPr>
-          <w:sz w:val="16"/>
-          <w:szCs w:val="16"/>
-        </w:rPr>
-        <w:t>nfs</w:t>
-      </w:r>
-      <w:proofErr w:type="spellEnd"/>
-      <w:r>
-        <w:rPr>
-          <w:sz w:val="16"/>
-          <w:szCs w:val="16"/>
-        </w:rPr>
-        <w:t>/home/s/</w:t>
-      </w:r>
-      <w:proofErr w:type="spellStart"/>
-      <w:r>
-        <w:rPr>
-          <w:sz w:val="16"/>
-          <w:szCs w:val="16"/>
-        </w:rPr>
-        <w:t>sal_rahm</w:t>
-      </w:r>
-      <w:proofErr w:type="spellEnd"/>
-      <w:r>
-        <w:rPr>
-          <w:sz w:val="16"/>
-          <w:szCs w:val="16"/>
-        </w:rPr>
-        <w:t>/316/</w:t>
-      </w:r>
-      <w:proofErr w:type="spellStart"/>
-      <w:r>
-        <w:rPr>
-          <w:sz w:val="16"/>
-          <w:szCs w:val="16"/>
-        </w:rPr>
-        <w:t>fpga_adv</w:t>
-      </w:r>
-      <w:proofErr w:type="spellEnd"/>
-      <w:r>
-        <w:rPr>
-          <w:sz w:val="16"/>
-          <w:szCs w:val="16"/>
-        </w:rPr>
-        <w:t>/lab1/lab1.psp.</w:t>
-      </w:r>
-    </w:p>
-    <w:p>
-      <w:pPr>
-        <w:rPr>
-          <w:sz w:val="16"/>
-          <w:szCs w:val="16"/>
-        </w:rPr>
-      </w:pPr>
-      <w:proofErr w:type="spellStart"/>
-      <w:r>
-        <w:rPr>
-          <w:sz w:val="16"/>
-          <w:szCs w:val="16"/>
-        </w:rPr>
-        <w:t>save_project</w:t>
-      </w:r>
-      <w:proofErr w:type="spellEnd"/>
-    </w:p>
-    <w:p>
-      <w:pPr>
-        <w:rPr>
-          <w:sz w:val="16"/>
-          <w:szCs w:val="16"/>
-        </w:rPr>
-      </w:pPr>
+        <w:t>/lab2/project_1.psp.</w:t>
+      </w:r>
+    </w:p>
+    <w:p>
+      <w:pPr>
+        <w:rPr>
+          <w:sz w:val="16"/>
+          <w:szCs w:val="16"/>
+        </w:rPr>
+      </w:pPr>
+      <w:proofErr w:type="spellStart"/>
+      <w:r>
+        <w:rPr>
+          <w:sz w:val="16"/>
+          <w:szCs w:val="16"/>
+        </w:rPr>
+        <w:t>close_project</w:t>
+      </w:r>
+      <w:proofErr w:type="spellEnd"/>
+      <w:r>
+        <w:rPr>
+          <w:sz w:val="16"/>
+          <w:szCs w:val="16"/>
+        </w:rPr>
+        <w:t xml:space="preserve"> -discard</w:t>
+      </w:r>
+    </w:p>
+    <w:p>
+      <w:pPr>
+        <w:rPr>
+          <w:sz w:val="16"/>
+          <w:szCs w:val="16"/>
+        </w:rPr>
+      </w:pPr>
+      <w:r>
+        <w:rPr>
+          <w:sz w:val="16"/>
+          <w:szCs w:val="16"/>
+        </w:rPr>
+        <w:t># COMMAND: exit</w:t>
+      </w:r>
+    </w:p>
+    <w:p>
+      <w:pPr>
+        <w:rPr>
+          <w:sz w:val="16"/>
+          <w:szCs w:val="16"/>
+        </w:rPr>
+      </w:pPr>
+      <w:r>
+        <w:rPr>
+          <w:sz w:val="16"/>
+          <w:szCs w:val="16"/>
+        </w:rPr>
+        <w:t>exit</w:t>
+      </w:r>
     </w:p>
     <w:p>
       <w:pPr>
@@ -4536,14 +4959,27 @@
       <w:r>
         <w:t xml:space="preserve">Figure </w:t>
       </w:r>
-      <w:fldSimple w:instr=" SEQ Figure \* ARABIC ">
-        <w:r>
-          <w:rPr>
-            <w:noProof/>
-          </w:rPr>
-          <w:t>6</w:t>
-        </w:r>
-      </w:fldSimple>
+      <w:r>
+        <w:fldChar w:fldCharType="begin"/>
+      </w:r>
+      <w:r>
+        <w:instrText xml:space="preserve"> SEQ Figure \* ARABIC </w:instrText>
+      </w:r>
+      <w:r>
+        <w:fldChar w:fldCharType="separate"/>
+      </w:r>
+      <w:r>
+        <w:rPr>
+          <w:noProof/>
+        </w:rPr>
+        <w:t>6</w:t>
+      </w:r>
+      <w:r>
+        <w:rPr>
+          <w:noProof/>
+        </w:rPr>
+        <w:fldChar w:fldCharType="end"/>
+      </w:r>
       <w:r>
         <w:t xml:space="preserve"> RTL schematic of the </w:t>
       </w:r>
@@ -4605,39 +5041,45 @@
           </wp:inline>
         </w:drawing>
       </w:r>
-      <w:bookmarkStart w:id="9" w:name="_GoBack"/>
+    </w:p>
+    <w:p>
+      <w:pPr>
+        <w:pStyle w:val="Caption"/>
+      </w:pPr>
+      <w:bookmarkStart w:id="9" w:name="_Toc22775223"/>
+      <w:r>
+        <w:t xml:space="preserve">Figure </w:t>
+      </w:r>
+      <w:r>
+        <w:fldChar w:fldCharType="begin"/>
+      </w:r>
+      <w:r>
+        <w:instrText xml:space="preserve"> SEQ Figure \* ARABIC </w:instrText>
+      </w:r>
+      <w:r>
+        <w:fldChar w:fldCharType="separate"/>
+      </w:r>
+      <w:r>
+        <w:rPr>
+          <w:noProof/>
+        </w:rPr>
+        <w:t>7</w:t>
+      </w:r>
+      <w:r>
+        <w:rPr>
+          <w:noProof/>
+        </w:rPr>
+        <w:fldChar w:fldCharType="end"/>
+      </w:r>
+      <w:r>
+        <w:t xml:space="preserve"> Tech schematic of the synthesis</w:t>
+      </w:r>
       <w:bookmarkEnd w:id="9"/>
     </w:p>
     <w:p>
       <w:pPr>
-        <w:pStyle w:val="Caption"/>
-      </w:pPr>
-      <w:bookmarkStart w:id="10" w:name="_Toc22775223"/>
-      <w:r>
-        <w:t xml:space="preserve">Figure </w:t>
-      </w:r>
-      <w:fldSimple w:instr=" SEQ Figure \* ARABIC ">
-        <w:r>
-          <w:rPr>
-            <w:noProof/>
-          </w:rPr>
-          <w:t>7</w:t>
-        </w:r>
-      </w:fldSimple>
-      <w:r>
-        <w:t xml:space="preserve"> Tech schematic of the synthesis</w:t>
-      </w:r>
-      <w:bookmarkEnd w:id="10"/>
-    </w:p>
-    <w:p/>
-    <w:p>
-      <w:pPr>
         <w:spacing w:after="160" w:line="259" w:lineRule="auto"/>
       </w:pPr>
-      <w:r>
-        <w:lastRenderedPageBreak/>
-        <w:br w:type="page"/>
-      </w:r>
     </w:p>
     <w:p>
       <w:pPr>
@@ -4648,12 +5090,12 @@
         </w:numPr>
         <w:outlineLvl w:val="0"/>
       </w:pPr>
-      <w:bookmarkStart w:id="11" w:name="_Toc22775249"/>
+      <w:bookmarkStart w:id="10" w:name="_Toc22775249"/>
       <w:r>
         <w:lastRenderedPageBreak/>
         <w:t>ALU.UCF file</w:t>
       </w:r>
-      <w:bookmarkEnd w:id="11"/>
+      <w:bookmarkEnd w:id="10"/>
     </w:p>
     <w:p/>
     <w:p/>
@@ -4821,12 +5263,12 @@
         </w:numPr>
         <w:outlineLvl w:val="0"/>
       </w:pPr>
-      <w:bookmarkStart w:id="12" w:name="_Toc22775250"/>
+      <w:bookmarkStart w:id="11" w:name="_Toc22775250"/>
       <w:r>
         <w:lastRenderedPageBreak/>
         <w:t>VHDL Code</w:t>
       </w:r>
-      <w:bookmarkEnd w:id="12"/>
+      <w:bookmarkEnd w:id="11"/>
     </w:p>
     <w:p/>
     <w:p/>
@@ -5601,6 +6043,38 @@
       </w:r>
     </w:p>
     <w:p/>
+    <w:p/>
+    <w:p/>
+    <w:p/>
+    <w:p/>
+    <w:p/>
+    <w:p/>
+    <w:p/>
+    <w:p/>
+    <w:p/>
+    <w:p/>
+    <w:p/>
+    <w:p/>
+    <w:p/>
+    <w:p/>
+    <w:p/>
+    <w:p/>
+    <w:p/>
+    <w:p/>
+    <w:p/>
+    <w:p/>
+    <w:p/>
+    <w:p/>
+    <w:p/>
+    <w:p/>
+    <w:p/>
+    <w:p>
+      <w:pPr>
+        <w:jc w:val="center"/>
+      </w:pPr>
+      <w:bookmarkStart w:id="12" w:name="_GoBack"/>
+      <w:bookmarkEnd w:id="12"/>
+    </w:p>
     <w:sectPr>
       <w:pgSz w:w="12240" w:h="15840"/>
       <w:pgMar w:top="1440" w:right="1440" w:bottom="1440" w:left="1440" w:header="720" w:footer="720" w:gutter="0"/>
@@ -5838,7 +6312,7 @@
       </w:pPr>
     </w:pPrDefault>
   </w:docDefaults>
-  <w:latentStyles w:defLockedState="0" w:defUIPriority="99" w:defSemiHidden="0" w:defUnhideWhenUsed="0" w:defQFormat="0" w:count="375">
+  <w:latentStyles w:defLockedState="0" w:defUIPriority="99" w:defSemiHidden="0" w:defUnhideWhenUsed="0" w:defQFormat="0" w:count="377">
     <w:lsdException w:name="Normal" w:uiPriority="0" w:qFormat="1"/>
     <w:lsdException w:name="heading 1" w:uiPriority="9" w:qFormat="1"/>
     <w:lsdException w:name="heading 2" w:semiHidden="1" w:uiPriority="9" w:unhideWhenUsed="1" w:qFormat="1"/>
@@ -5944,7 +6418,6 @@
     <w:lsdException w:name="HTML Sample" w:semiHidden="1" w:unhideWhenUsed="1"/>
     <w:lsdException w:name="HTML Typewriter" w:semiHidden="1" w:unhideWhenUsed="1"/>
     <w:lsdException w:name="HTML Variable" w:semiHidden="1" w:unhideWhenUsed="1"/>
-    <w:lsdException w:name="Normal Table" w:semiHidden="1" w:unhideWhenUsed="1"/>
     <w:lsdException w:name="annotation subject" w:semiHidden="1" w:unhideWhenUsed="1"/>
     <w:lsdException w:name="No List" w:semiHidden="1" w:unhideWhenUsed="1"/>
     <w:lsdException w:name="Outline List 1" w:semiHidden="1" w:unhideWhenUsed="1"/>
@@ -5990,11 +6463,9 @@
     <w:lsdException w:name="Table Subtle 1" w:semiHidden="1" w:unhideWhenUsed="1"/>
     <w:lsdException w:name="Table Subtle 2" w:semiHidden="1" w:unhideWhenUsed="1"/>
     <w:lsdException w:name="Table Web 1" w:semiHidden="1" w:unhideWhenUsed="1"/>
-    <w:lsdException w:name="Table Web 2" w:semiHidden="1" w:unhideWhenUsed="1"/>
     <w:lsdException w:name="Table Web 3" w:semiHidden="1" w:unhideWhenUsed="1"/>
     <w:lsdException w:name="Balloon Text" w:semiHidden="1" w:unhideWhenUsed="1"/>
     <w:lsdException w:name="Table Grid" w:uiPriority="39"/>
-    <w:lsdException w:name="Table Theme" w:semiHidden="1" w:unhideWhenUsed="1"/>
     <w:lsdException w:name="Placeholder Text" w:semiHidden="1"/>
     <w:lsdException w:name="No Spacing" w:uiPriority="1" w:qFormat="1"/>
     <w:lsdException w:name="Light Shading" w:uiPriority="60"/>
@@ -6214,6 +6685,8 @@
     <w:lsdException w:name="Smart Hyperlink" w:semiHidden="1" w:unhideWhenUsed="1"/>
     <w:lsdException w:name="Hashtag" w:semiHidden="1" w:unhideWhenUsed="1"/>
     <w:lsdException w:name="Unresolved Mention" w:semiHidden="1" w:unhideWhenUsed="1"/>
+    <w:lsdException w:name="Smart Link" w:semiHidden="1" w:unhideWhenUsed="1"/>
+    <w:lsdException w:name="Smart Link Error" w:semiHidden="1" w:unhideWhenUsed="1"/>
   </w:latentStyles>
   <w:style w:type="paragraph" w:default="1" w:styleId="Normal">
     <w:name w:val="Normal"/>
@@ -6707,7 +7180,7 @@
 </file>
 
 <file path=customXml/itemProps1.xml><?xml version="1.0" encoding="utf-8"?>
-<ds:datastoreItem xmlns:ds="http://schemas.openxmlformats.org/officeDocument/2006/customXml" ds:itemID="{2FC8AC3E-0882-4F52-B47E-63C5E7106590}">
+<ds:datastoreItem xmlns:ds="http://schemas.openxmlformats.org/officeDocument/2006/customXml" ds:itemID="{DB76F82C-C25E-4437-A93E-A85A709180FC}">
   <ds:schemaRefs>
     <ds:schemaRef ds:uri="http://schemas.openxmlformats.org/officeDocument/2006/bibliography"/>
   </ds:schemaRefs>

</xml_diff>